<commit_message>
updated some tex and added a new report file
</commit_message>
<xml_diff>
--- a/Python Server/lab3-byaz-report.docx
+++ b/Python Server/lab3-byaz-report.docx
@@ -3,6 +3,22 @@
 <w:document xmlns:wpc="http://schemas.microsoft.com/office/word/2010/wordprocessingCanvas" xmlns:mo="http://schemas.microsoft.com/office/mac/office/2008/main" xmlns:mc="http://schemas.openxmlformats.org/markup-compatibility/2006" xmlns:mv="urn:schemas-microsoft-com:mac:vml" xmlns:o="urn:schemas-microsoft-com:office:office" xmlns:r="http://schemas.openxmlformats.org/officeDocument/2006/relationships" xmlns:m="http://schemas.openxmlformats.org/officeDocument/2006/math" xmlns:v="urn:schemas-microsoft-com:vml" xmlns:wp14="http://schemas.microsoft.com/office/word/2010/wordprocessingDrawing" xmlns:wp="http://schemas.openxmlformats.org/drawingml/2006/wordprocessingDrawing" xmlns:w10="urn:schemas-microsoft-com:office:word" xmlns:w="http://schemas.openxmlformats.org/wordprocessingml/2006/main" xmlns:w14="http://schemas.microsoft.com/office/word/2010/wordml" xmlns:wpg="http://schemas.microsoft.com/office/word/2010/wordprocessingGroup" xmlns:wpi="http://schemas.microsoft.com/office/word/2010/wordprocessingInk" xmlns:wne="http://schemas.microsoft.com/office/word/2006/wordml" xmlns:wps="http://schemas.microsoft.com/office/word/2010/wordprocessingShape" mc:Ignorable="w14 wp14">
   <w:body>
     <w:p>
+      <w:pPr>
+        <w:pStyle w:val="Heading1"/>
+      </w:pPr>
+      <w:r>
+        <w:t>Lab 3 – TCP/UDP File Transfer utility</w:t>
+      </w:r>
+    </w:p>
+    <w:p>
+      <w:pPr>
+        <w:pStyle w:val="Heading2"/>
+      </w:pPr>
+      <w:r>
+        <w:t>Overview</w:t>
+      </w:r>
+    </w:p>
+    <w:p>
       <w:r>
         <w:t xml:space="preserve">We have decided to use Python for the implementation of socket transfer.  Our </w:t>
       </w:r>
@@ -12,7 +28,47 @@
       </w:r>
       <w:proofErr w:type="gramEnd"/>
       <w:r>
-        <w:t xml:space="preserve"> data using both TCP and UDP protocols.  TCP is primarily used for transferring of metadata and UDP is primarily used for transferring of data chunks (pieces of files).  A summary of the metadata information is shown below:</w:t>
+        <w:t xml:space="preserve"> data using both TCP and UDP protocols.  TCP is primarily used for transferring of metadata and UDP is primarily used for transferring of data chunks (pieces of files). </w:t>
+      </w:r>
+    </w:p>
+    <w:p>
+      <w:pPr>
+        <w:pStyle w:val="Heading2"/>
+      </w:pPr>
+      <w:r>
+        <w:t>Approach</w:t>
+      </w:r>
+    </w:p>
+    <w:p>
+      <w:r>
+        <w:t>We have decided to transfer the files using two separate streams, transferring the metadata using TCP and transferring the actual file pieces using UDP.  Since metadata about the file, such as file size and checksum, need to b</w:t>
+      </w:r>
+      <w:bookmarkStart w:id="0" w:name="_GoBack"/>
+      <w:bookmarkEnd w:id="0"/>
+      <w:r>
+        <w:t xml:space="preserve">e </w:t>
+      </w:r>
+      <w:proofErr w:type="gramStart"/>
+      <w:r>
+        <w:t>preserved,</w:t>
+      </w:r>
+      <w:proofErr w:type="gramEnd"/>
+      <w:r>
+        <w:t xml:space="preserve"> we’ve decided to send that through the TCP protocol.  We decided to use Python’s file read function to read a certain </w:t>
+      </w:r>
+      <w:proofErr w:type="spellStart"/>
+      <w:r>
+        <w:t>blocksize</w:t>
+      </w:r>
+      <w:proofErr w:type="spellEnd"/>
+      <w:r>
+        <w:t xml:space="preserve"> and transfer the amount that’s read.  </w:t>
+      </w:r>
+    </w:p>
+    <w:p/>
+    <w:p>
+      <w:r>
+        <w:t>A summary of the metadata information is shown below:</w:t>
       </w:r>
     </w:p>
     <w:p/>
@@ -38,7 +94,7 @@
             <w:tcW w:w="4428" w:type="dxa"/>
             <w:gridSpan w:val="2"/>
             <w:tcBorders>
-              <w:bottom w:val="single" w:sz="4" w:space="0" w:color="4F81BD" w:themeColor="accent1"/>
+              <w:bottom w:val="single" w:sz="4" w:space="0" w:color="838D9B" w:themeColor="accent1"/>
             </w:tcBorders>
           </w:tcPr>
           <w:p>
@@ -55,7 +111,7 @@
             <w:tcW w:w="4428" w:type="dxa"/>
             <w:gridSpan w:val="2"/>
             <w:tcBorders>
-              <w:bottom w:val="single" w:sz="4" w:space="0" w:color="4F81BD" w:themeColor="accent1"/>
+              <w:bottom w:val="single" w:sz="4" w:space="0" w:color="838D9B" w:themeColor="accent1"/>
             </w:tcBorders>
           </w:tcPr>
           <w:p>
@@ -78,10 +134,10 @@
             <w:cnfStyle w:val="001000000000" w:firstRow="0" w:lastRow="0" w:firstColumn="1" w:lastColumn="0" w:oddVBand="0" w:evenVBand="0" w:oddHBand="0" w:evenHBand="0" w:firstRowFirstColumn="0" w:firstRowLastColumn="0" w:lastRowFirstColumn="0" w:lastRowLastColumn="0"/>
             <w:tcW w:w="2214" w:type="dxa"/>
             <w:tcBorders>
-              <w:top w:val="single" w:sz="4" w:space="0" w:color="4F81BD" w:themeColor="accent1"/>
-              <w:left w:val="single" w:sz="4" w:space="0" w:color="4F81BD" w:themeColor="accent1"/>
-              <w:bottom w:val="single" w:sz="4" w:space="0" w:color="4F81BD" w:themeColor="accent1"/>
-              <w:right w:val="single" w:sz="4" w:space="0" w:color="4F81BD" w:themeColor="accent1"/>
+              <w:top w:val="single" w:sz="4" w:space="0" w:color="838D9B" w:themeColor="accent1"/>
+              <w:left w:val="single" w:sz="4" w:space="0" w:color="838D9B" w:themeColor="accent1"/>
+              <w:bottom w:val="single" w:sz="4" w:space="0" w:color="838D9B" w:themeColor="accent1"/>
+              <w:right w:val="single" w:sz="4" w:space="0" w:color="838D9B" w:themeColor="accent1"/>
             </w:tcBorders>
           </w:tcPr>
           <w:p>
@@ -94,10 +150,10 @@
           <w:tcPr>
             <w:tcW w:w="2214" w:type="dxa"/>
             <w:tcBorders>
-              <w:top w:val="single" w:sz="4" w:space="0" w:color="4F81BD" w:themeColor="accent1"/>
-              <w:left w:val="single" w:sz="4" w:space="0" w:color="4F81BD" w:themeColor="accent1"/>
-              <w:bottom w:val="single" w:sz="4" w:space="0" w:color="4F81BD" w:themeColor="accent1"/>
-              <w:right w:val="single" w:sz="4" w:space="0" w:color="4F81BD" w:themeColor="accent1"/>
+              <w:top w:val="single" w:sz="4" w:space="0" w:color="838D9B" w:themeColor="accent1"/>
+              <w:left w:val="single" w:sz="4" w:space="0" w:color="838D9B" w:themeColor="accent1"/>
+              <w:bottom w:val="single" w:sz="4" w:space="0" w:color="838D9B" w:themeColor="accent1"/>
+              <w:right w:val="single" w:sz="4" w:space="0" w:color="838D9B" w:themeColor="accent1"/>
             </w:tcBorders>
           </w:tcPr>
           <w:p>
@@ -119,10 +175,10 @@
           <w:tcPr>
             <w:tcW w:w="2214" w:type="dxa"/>
             <w:tcBorders>
-              <w:top w:val="single" w:sz="4" w:space="0" w:color="4F81BD" w:themeColor="accent1"/>
-              <w:left w:val="single" w:sz="4" w:space="0" w:color="4F81BD" w:themeColor="accent1"/>
-              <w:bottom w:val="single" w:sz="4" w:space="0" w:color="4F81BD" w:themeColor="accent1"/>
-              <w:right w:val="single" w:sz="4" w:space="0" w:color="4F81BD" w:themeColor="accent1"/>
+              <w:top w:val="single" w:sz="4" w:space="0" w:color="838D9B" w:themeColor="accent1"/>
+              <w:left w:val="single" w:sz="4" w:space="0" w:color="838D9B" w:themeColor="accent1"/>
+              <w:bottom w:val="single" w:sz="4" w:space="0" w:color="838D9B" w:themeColor="accent1"/>
+              <w:right w:val="single" w:sz="4" w:space="0" w:color="838D9B" w:themeColor="accent1"/>
             </w:tcBorders>
           </w:tcPr>
           <w:p>
@@ -144,10 +200,10 @@
           <w:tcPr>
             <w:tcW w:w="2214" w:type="dxa"/>
             <w:tcBorders>
-              <w:top w:val="single" w:sz="4" w:space="0" w:color="4F81BD" w:themeColor="accent1"/>
-              <w:left w:val="single" w:sz="4" w:space="0" w:color="4F81BD" w:themeColor="accent1"/>
-              <w:bottom w:val="single" w:sz="4" w:space="0" w:color="4F81BD" w:themeColor="accent1"/>
-              <w:right w:val="single" w:sz="4" w:space="0" w:color="4F81BD" w:themeColor="accent1"/>
+              <w:top w:val="single" w:sz="4" w:space="0" w:color="838D9B" w:themeColor="accent1"/>
+              <w:left w:val="single" w:sz="4" w:space="0" w:color="838D9B" w:themeColor="accent1"/>
+              <w:bottom w:val="single" w:sz="4" w:space="0" w:color="838D9B" w:themeColor="accent1"/>
+              <w:right w:val="single" w:sz="4" w:space="0" w:color="838D9B" w:themeColor="accent1"/>
             </w:tcBorders>
           </w:tcPr>
           <w:p>
@@ -175,10 +231,10 @@
             <w:cnfStyle w:val="001000000000" w:firstRow="0" w:lastRow="0" w:firstColumn="1" w:lastColumn="0" w:oddVBand="0" w:evenVBand="0" w:oddHBand="0" w:evenHBand="0" w:firstRowFirstColumn="0" w:firstRowLastColumn="0" w:lastRowFirstColumn="0" w:lastRowLastColumn="0"/>
             <w:tcW w:w="2214" w:type="dxa"/>
             <w:tcBorders>
-              <w:top w:val="single" w:sz="4" w:space="0" w:color="4F81BD" w:themeColor="accent1"/>
-              <w:left w:val="single" w:sz="4" w:space="0" w:color="4F81BD" w:themeColor="accent1"/>
-              <w:bottom w:val="single" w:sz="4" w:space="0" w:color="4F81BD" w:themeColor="accent1"/>
-              <w:right w:val="single" w:sz="4" w:space="0" w:color="4F81BD" w:themeColor="accent1"/>
+              <w:top w:val="single" w:sz="4" w:space="0" w:color="838D9B" w:themeColor="accent1"/>
+              <w:left w:val="single" w:sz="4" w:space="0" w:color="838D9B" w:themeColor="accent1"/>
+              <w:bottom w:val="single" w:sz="4" w:space="0" w:color="838D9B" w:themeColor="accent1"/>
+              <w:right w:val="single" w:sz="4" w:space="0" w:color="838D9B" w:themeColor="accent1"/>
             </w:tcBorders>
           </w:tcPr>
           <w:p>
@@ -199,10 +255,10 @@
           <w:tcPr>
             <w:tcW w:w="2214" w:type="dxa"/>
             <w:tcBorders>
-              <w:top w:val="single" w:sz="4" w:space="0" w:color="4F81BD" w:themeColor="accent1"/>
-              <w:left w:val="single" w:sz="4" w:space="0" w:color="4F81BD" w:themeColor="accent1"/>
-              <w:bottom w:val="single" w:sz="4" w:space="0" w:color="4F81BD" w:themeColor="accent1"/>
-              <w:right w:val="single" w:sz="4" w:space="0" w:color="4F81BD" w:themeColor="accent1"/>
+              <w:top w:val="single" w:sz="4" w:space="0" w:color="838D9B" w:themeColor="accent1"/>
+              <w:left w:val="single" w:sz="4" w:space="0" w:color="838D9B" w:themeColor="accent1"/>
+              <w:bottom w:val="single" w:sz="4" w:space="0" w:color="838D9B" w:themeColor="accent1"/>
+              <w:right w:val="single" w:sz="4" w:space="0" w:color="838D9B" w:themeColor="accent1"/>
             </w:tcBorders>
           </w:tcPr>
           <w:p>
@@ -218,10 +274,10 @@
           <w:tcPr>
             <w:tcW w:w="2214" w:type="dxa"/>
             <w:tcBorders>
-              <w:top w:val="single" w:sz="4" w:space="0" w:color="4F81BD" w:themeColor="accent1"/>
-              <w:left w:val="single" w:sz="4" w:space="0" w:color="4F81BD" w:themeColor="accent1"/>
-              <w:bottom w:val="single" w:sz="4" w:space="0" w:color="4F81BD" w:themeColor="accent1"/>
-              <w:right w:val="single" w:sz="4" w:space="0" w:color="4F81BD" w:themeColor="accent1"/>
+              <w:top w:val="single" w:sz="4" w:space="0" w:color="838D9B" w:themeColor="accent1"/>
+              <w:left w:val="single" w:sz="4" w:space="0" w:color="838D9B" w:themeColor="accent1"/>
+              <w:bottom w:val="single" w:sz="4" w:space="0" w:color="838D9B" w:themeColor="accent1"/>
+              <w:right w:val="single" w:sz="4" w:space="0" w:color="838D9B" w:themeColor="accent1"/>
             </w:tcBorders>
           </w:tcPr>
           <w:p>
@@ -237,10 +293,10 @@
           <w:tcPr>
             <w:tcW w:w="2214" w:type="dxa"/>
             <w:tcBorders>
-              <w:top w:val="single" w:sz="4" w:space="0" w:color="4F81BD" w:themeColor="accent1"/>
-              <w:left w:val="single" w:sz="4" w:space="0" w:color="4F81BD" w:themeColor="accent1"/>
-              <w:bottom w:val="single" w:sz="4" w:space="0" w:color="4F81BD" w:themeColor="accent1"/>
-              <w:right w:val="single" w:sz="4" w:space="0" w:color="4F81BD" w:themeColor="accent1"/>
+              <w:top w:val="single" w:sz="4" w:space="0" w:color="838D9B" w:themeColor="accent1"/>
+              <w:left w:val="single" w:sz="4" w:space="0" w:color="838D9B" w:themeColor="accent1"/>
+              <w:bottom w:val="single" w:sz="4" w:space="0" w:color="838D9B" w:themeColor="accent1"/>
+              <w:right w:val="single" w:sz="4" w:space="0" w:color="838D9B" w:themeColor="accent1"/>
             </w:tcBorders>
           </w:tcPr>
           <w:p>
@@ -262,10 +318,10 @@
             <w:cnfStyle w:val="001000000000" w:firstRow="0" w:lastRow="0" w:firstColumn="1" w:lastColumn="0" w:oddVBand="0" w:evenVBand="0" w:oddHBand="0" w:evenHBand="0" w:firstRowFirstColumn="0" w:firstRowLastColumn="0" w:lastRowFirstColumn="0" w:lastRowLastColumn="0"/>
             <w:tcW w:w="2214" w:type="dxa"/>
             <w:tcBorders>
-              <w:top w:val="single" w:sz="4" w:space="0" w:color="4F81BD" w:themeColor="accent1"/>
-              <w:left w:val="single" w:sz="4" w:space="0" w:color="4F81BD" w:themeColor="accent1"/>
-              <w:bottom w:val="single" w:sz="4" w:space="0" w:color="4F81BD" w:themeColor="accent1"/>
-              <w:right w:val="single" w:sz="4" w:space="0" w:color="4F81BD" w:themeColor="accent1"/>
+              <w:top w:val="single" w:sz="4" w:space="0" w:color="838D9B" w:themeColor="accent1"/>
+              <w:left w:val="single" w:sz="4" w:space="0" w:color="838D9B" w:themeColor="accent1"/>
+              <w:bottom w:val="single" w:sz="4" w:space="0" w:color="838D9B" w:themeColor="accent1"/>
+              <w:right w:val="single" w:sz="4" w:space="0" w:color="838D9B" w:themeColor="accent1"/>
             </w:tcBorders>
           </w:tcPr>
           <w:p>
@@ -286,10 +342,10 @@
           <w:tcPr>
             <w:tcW w:w="2214" w:type="dxa"/>
             <w:tcBorders>
-              <w:top w:val="single" w:sz="4" w:space="0" w:color="4F81BD" w:themeColor="accent1"/>
-              <w:left w:val="single" w:sz="4" w:space="0" w:color="4F81BD" w:themeColor="accent1"/>
-              <w:bottom w:val="single" w:sz="4" w:space="0" w:color="4F81BD" w:themeColor="accent1"/>
-              <w:right w:val="single" w:sz="4" w:space="0" w:color="4F81BD" w:themeColor="accent1"/>
+              <w:top w:val="single" w:sz="4" w:space="0" w:color="838D9B" w:themeColor="accent1"/>
+              <w:left w:val="single" w:sz="4" w:space="0" w:color="838D9B" w:themeColor="accent1"/>
+              <w:bottom w:val="single" w:sz="4" w:space="0" w:color="838D9B" w:themeColor="accent1"/>
+              <w:right w:val="single" w:sz="4" w:space="0" w:color="838D9B" w:themeColor="accent1"/>
             </w:tcBorders>
           </w:tcPr>
           <w:p>
@@ -301,11 +357,11 @@
         <w:tc>
           <w:tcPr>
             <w:tcW w:w="2214" w:type="dxa"/>
-            <w:tcBorders>
-              <w:top w:val="single" w:sz="4" w:space="0" w:color="4F81BD" w:themeColor="accent1"/>
-              <w:left w:val="single" w:sz="4" w:space="0" w:color="4F81BD" w:themeColor="accent1"/>
-              <w:bottom w:val="single" w:sz="4" w:space="0" w:color="4F81BD" w:themeColor="accent1"/>
-              <w:right w:val="single" w:sz="4" w:space="0" w:color="4F81BD" w:themeColor="accent1"/>
+            <w:vMerge w:val="restart"/>
+            <w:tcBorders>
+              <w:top w:val="single" w:sz="4" w:space="0" w:color="838D9B" w:themeColor="accent1"/>
+              <w:left w:val="single" w:sz="4" w:space="0" w:color="838D9B" w:themeColor="accent1"/>
+              <w:right w:val="single" w:sz="4" w:space="0" w:color="838D9B" w:themeColor="accent1"/>
             </w:tcBorders>
           </w:tcPr>
           <w:p>
@@ -321,10 +377,10 @@
           <w:tcPr>
             <w:tcW w:w="2214" w:type="dxa"/>
             <w:tcBorders>
-              <w:top w:val="single" w:sz="4" w:space="0" w:color="4F81BD" w:themeColor="accent1"/>
-              <w:left w:val="single" w:sz="4" w:space="0" w:color="4F81BD" w:themeColor="accent1"/>
-              <w:bottom w:val="single" w:sz="4" w:space="0" w:color="4F81BD" w:themeColor="accent1"/>
-              <w:right w:val="single" w:sz="4" w:space="0" w:color="4F81BD" w:themeColor="accent1"/>
+              <w:top w:val="single" w:sz="4" w:space="0" w:color="838D9B" w:themeColor="accent1"/>
+              <w:left w:val="single" w:sz="4" w:space="0" w:color="838D9B" w:themeColor="accent1"/>
+              <w:bottom w:val="single" w:sz="4" w:space="0" w:color="838D9B" w:themeColor="accent1"/>
+              <w:right w:val="single" w:sz="4" w:space="0" w:color="838D9B" w:themeColor="accent1"/>
             </w:tcBorders>
           </w:tcPr>
           <w:p>
@@ -343,10 +399,10 @@
             <w:cnfStyle w:val="001000000000" w:firstRow="0" w:lastRow="0" w:firstColumn="1" w:lastColumn="0" w:oddVBand="0" w:evenVBand="0" w:oddHBand="0" w:evenHBand="0" w:firstRowFirstColumn="0" w:firstRowLastColumn="0" w:lastRowFirstColumn="0" w:lastRowLastColumn="0"/>
             <w:tcW w:w="2214" w:type="dxa"/>
             <w:tcBorders>
-              <w:top w:val="single" w:sz="4" w:space="0" w:color="4F81BD" w:themeColor="accent1"/>
-              <w:left w:val="single" w:sz="4" w:space="0" w:color="4F81BD" w:themeColor="accent1"/>
-              <w:bottom w:val="single" w:sz="4" w:space="0" w:color="4F81BD" w:themeColor="accent1"/>
-              <w:right w:val="single" w:sz="4" w:space="0" w:color="4F81BD" w:themeColor="accent1"/>
+              <w:top w:val="single" w:sz="4" w:space="0" w:color="838D9B" w:themeColor="accent1"/>
+              <w:left w:val="single" w:sz="4" w:space="0" w:color="838D9B" w:themeColor="accent1"/>
+              <w:bottom w:val="single" w:sz="4" w:space="0" w:color="838D9B" w:themeColor="accent1"/>
+              <w:right w:val="single" w:sz="4" w:space="0" w:color="838D9B" w:themeColor="accent1"/>
             </w:tcBorders>
           </w:tcPr>
           <w:p>
@@ -367,10 +423,10 @@
           <w:tcPr>
             <w:tcW w:w="2214" w:type="dxa"/>
             <w:tcBorders>
-              <w:top w:val="single" w:sz="4" w:space="0" w:color="4F81BD" w:themeColor="accent1"/>
-              <w:left w:val="single" w:sz="4" w:space="0" w:color="4F81BD" w:themeColor="accent1"/>
-              <w:bottom w:val="single" w:sz="4" w:space="0" w:color="4F81BD" w:themeColor="accent1"/>
-              <w:right w:val="single" w:sz="4" w:space="0" w:color="4F81BD" w:themeColor="accent1"/>
+              <w:top w:val="single" w:sz="4" w:space="0" w:color="838D9B" w:themeColor="accent1"/>
+              <w:left w:val="single" w:sz="4" w:space="0" w:color="838D9B" w:themeColor="accent1"/>
+              <w:bottom w:val="single" w:sz="4" w:space="0" w:color="838D9B" w:themeColor="accent1"/>
+              <w:right w:val="single" w:sz="4" w:space="0" w:color="838D9B" w:themeColor="accent1"/>
             </w:tcBorders>
           </w:tcPr>
           <w:p>
@@ -382,11 +438,10 @@
         <w:tc>
           <w:tcPr>
             <w:tcW w:w="2214" w:type="dxa"/>
-            <w:tcBorders>
-              <w:top w:val="single" w:sz="4" w:space="0" w:color="4F81BD" w:themeColor="accent1"/>
-              <w:left w:val="single" w:sz="4" w:space="0" w:color="4F81BD" w:themeColor="accent1"/>
-              <w:bottom w:val="single" w:sz="4" w:space="0" w:color="4F81BD" w:themeColor="accent1"/>
-              <w:right w:val="single" w:sz="4" w:space="0" w:color="4F81BD" w:themeColor="accent1"/>
+            <w:vMerge/>
+            <w:tcBorders>
+              <w:left w:val="single" w:sz="4" w:space="0" w:color="838D9B" w:themeColor="accent1"/>
+              <w:right w:val="single" w:sz="4" w:space="0" w:color="838D9B" w:themeColor="accent1"/>
             </w:tcBorders>
           </w:tcPr>
           <w:p>
@@ -399,10 +454,10 @@
           <w:tcPr>
             <w:tcW w:w="2214" w:type="dxa"/>
             <w:tcBorders>
-              <w:top w:val="single" w:sz="4" w:space="0" w:color="4F81BD" w:themeColor="accent1"/>
-              <w:left w:val="single" w:sz="4" w:space="0" w:color="4F81BD" w:themeColor="accent1"/>
-              <w:bottom w:val="single" w:sz="4" w:space="0" w:color="4F81BD" w:themeColor="accent1"/>
-              <w:right w:val="single" w:sz="4" w:space="0" w:color="4F81BD" w:themeColor="accent1"/>
+              <w:top w:val="single" w:sz="4" w:space="0" w:color="838D9B" w:themeColor="accent1"/>
+              <w:left w:val="single" w:sz="4" w:space="0" w:color="838D9B" w:themeColor="accent1"/>
+              <w:bottom w:val="single" w:sz="4" w:space="0" w:color="838D9B" w:themeColor="accent1"/>
+              <w:right w:val="single" w:sz="4" w:space="0" w:color="838D9B" w:themeColor="accent1"/>
             </w:tcBorders>
           </w:tcPr>
           <w:p>
@@ -421,10 +476,10 @@
             <w:cnfStyle w:val="001000000000" w:firstRow="0" w:lastRow="0" w:firstColumn="1" w:lastColumn="0" w:oddVBand="0" w:evenVBand="0" w:oddHBand="0" w:evenHBand="0" w:firstRowFirstColumn="0" w:firstRowLastColumn="0" w:lastRowFirstColumn="0" w:lastRowLastColumn="0"/>
             <w:tcW w:w="2214" w:type="dxa"/>
             <w:tcBorders>
-              <w:top w:val="single" w:sz="4" w:space="0" w:color="4F81BD" w:themeColor="accent1"/>
-              <w:left w:val="single" w:sz="4" w:space="0" w:color="4F81BD" w:themeColor="accent1"/>
-              <w:bottom w:val="single" w:sz="4" w:space="0" w:color="4F81BD" w:themeColor="accent1"/>
-              <w:right w:val="single" w:sz="4" w:space="0" w:color="4F81BD" w:themeColor="accent1"/>
+              <w:top w:val="single" w:sz="4" w:space="0" w:color="838D9B" w:themeColor="accent1"/>
+              <w:left w:val="single" w:sz="4" w:space="0" w:color="838D9B" w:themeColor="accent1"/>
+              <w:bottom w:val="single" w:sz="4" w:space="0" w:color="838D9B" w:themeColor="accent1"/>
+              <w:right w:val="single" w:sz="4" w:space="0" w:color="838D9B" w:themeColor="accent1"/>
             </w:tcBorders>
           </w:tcPr>
           <w:p>
@@ -445,10 +500,10 @@
           <w:tcPr>
             <w:tcW w:w="2214" w:type="dxa"/>
             <w:tcBorders>
-              <w:top w:val="single" w:sz="4" w:space="0" w:color="4F81BD" w:themeColor="accent1"/>
-              <w:left w:val="single" w:sz="4" w:space="0" w:color="4F81BD" w:themeColor="accent1"/>
-              <w:bottom w:val="single" w:sz="4" w:space="0" w:color="4F81BD" w:themeColor="accent1"/>
-              <w:right w:val="single" w:sz="4" w:space="0" w:color="4F81BD" w:themeColor="accent1"/>
+              <w:top w:val="single" w:sz="4" w:space="0" w:color="838D9B" w:themeColor="accent1"/>
+              <w:left w:val="single" w:sz="4" w:space="0" w:color="838D9B" w:themeColor="accent1"/>
+              <w:bottom w:val="single" w:sz="4" w:space="0" w:color="838D9B" w:themeColor="accent1"/>
+              <w:right w:val="single" w:sz="4" w:space="0" w:color="838D9B" w:themeColor="accent1"/>
             </w:tcBorders>
           </w:tcPr>
           <w:p>
@@ -460,11 +515,10 @@
         <w:tc>
           <w:tcPr>
             <w:tcW w:w="2214" w:type="dxa"/>
-            <w:tcBorders>
-              <w:top w:val="single" w:sz="4" w:space="0" w:color="4F81BD" w:themeColor="accent1"/>
-              <w:left w:val="single" w:sz="4" w:space="0" w:color="4F81BD" w:themeColor="accent1"/>
-              <w:bottom w:val="single" w:sz="4" w:space="0" w:color="4F81BD" w:themeColor="accent1"/>
-              <w:right w:val="single" w:sz="4" w:space="0" w:color="4F81BD" w:themeColor="accent1"/>
+            <w:vMerge/>
+            <w:tcBorders>
+              <w:left w:val="single" w:sz="4" w:space="0" w:color="838D9B" w:themeColor="accent1"/>
+              <w:right w:val="single" w:sz="4" w:space="0" w:color="838D9B" w:themeColor="accent1"/>
             </w:tcBorders>
           </w:tcPr>
           <w:p>
@@ -477,10 +531,10 @@
           <w:tcPr>
             <w:tcW w:w="2214" w:type="dxa"/>
             <w:tcBorders>
-              <w:top w:val="single" w:sz="4" w:space="0" w:color="4F81BD" w:themeColor="accent1"/>
-              <w:left w:val="single" w:sz="4" w:space="0" w:color="4F81BD" w:themeColor="accent1"/>
-              <w:bottom w:val="single" w:sz="4" w:space="0" w:color="4F81BD" w:themeColor="accent1"/>
-              <w:right w:val="single" w:sz="4" w:space="0" w:color="4F81BD" w:themeColor="accent1"/>
+              <w:top w:val="single" w:sz="4" w:space="0" w:color="838D9B" w:themeColor="accent1"/>
+              <w:left w:val="single" w:sz="4" w:space="0" w:color="838D9B" w:themeColor="accent1"/>
+              <w:bottom w:val="single" w:sz="4" w:space="0" w:color="838D9B" w:themeColor="accent1"/>
+              <w:right w:val="single" w:sz="4" w:space="0" w:color="838D9B" w:themeColor="accent1"/>
             </w:tcBorders>
           </w:tcPr>
           <w:p>
@@ -493,16 +547,17 @@
       <w:tr>
         <w:trPr>
           <w:cnfStyle w:val="000000010000" w:firstRow="0" w:lastRow="0" w:firstColumn="0" w:lastColumn="0" w:oddVBand="0" w:evenVBand="0" w:oddHBand="0" w:evenHBand="1" w:firstRowFirstColumn="0" w:firstRowLastColumn="0" w:lastRowFirstColumn="0" w:lastRowLastColumn="0"/>
+          <w:trHeight w:val="196"/>
         </w:trPr>
         <w:tc>
           <w:tcPr>
             <w:cnfStyle w:val="001000000000" w:firstRow="0" w:lastRow="0" w:firstColumn="1" w:lastColumn="0" w:oddVBand="0" w:evenVBand="0" w:oddHBand="0" w:evenHBand="0" w:firstRowFirstColumn="0" w:firstRowLastColumn="0" w:lastRowFirstColumn="0" w:lastRowLastColumn="0"/>
             <w:tcW w:w="2214" w:type="dxa"/>
             <w:tcBorders>
-              <w:top w:val="single" w:sz="4" w:space="0" w:color="4F81BD" w:themeColor="accent1"/>
-              <w:left w:val="single" w:sz="4" w:space="0" w:color="4F81BD" w:themeColor="accent1"/>
-              <w:bottom w:val="single" w:sz="4" w:space="0" w:color="4F81BD" w:themeColor="accent1"/>
-              <w:right w:val="single" w:sz="4" w:space="0" w:color="4F81BD" w:themeColor="accent1"/>
+              <w:top w:val="single" w:sz="4" w:space="0" w:color="838D9B" w:themeColor="accent1"/>
+              <w:left w:val="single" w:sz="4" w:space="0" w:color="838D9B" w:themeColor="accent1"/>
+              <w:bottom w:val="single" w:sz="4" w:space="0" w:color="838D9B" w:themeColor="accent1"/>
+              <w:right w:val="single" w:sz="4" w:space="0" w:color="838D9B" w:themeColor="accent1"/>
             </w:tcBorders>
           </w:tcPr>
           <w:p>
@@ -523,10 +578,10 @@
           <w:tcPr>
             <w:tcW w:w="2214" w:type="dxa"/>
             <w:tcBorders>
-              <w:top w:val="single" w:sz="4" w:space="0" w:color="4F81BD" w:themeColor="accent1"/>
-              <w:left w:val="single" w:sz="4" w:space="0" w:color="4F81BD" w:themeColor="accent1"/>
-              <w:bottom w:val="single" w:sz="4" w:space="0" w:color="4F81BD" w:themeColor="accent1"/>
-              <w:right w:val="single" w:sz="4" w:space="0" w:color="4F81BD" w:themeColor="accent1"/>
+              <w:top w:val="single" w:sz="4" w:space="0" w:color="838D9B" w:themeColor="accent1"/>
+              <w:left w:val="single" w:sz="4" w:space="0" w:color="838D9B" w:themeColor="accent1"/>
+              <w:bottom w:val="single" w:sz="4" w:space="0" w:color="838D9B" w:themeColor="accent1"/>
+              <w:right w:val="single" w:sz="4" w:space="0" w:color="838D9B" w:themeColor="accent1"/>
             </w:tcBorders>
           </w:tcPr>
           <w:p>
@@ -538,11 +593,10 @@
         <w:tc>
           <w:tcPr>
             <w:tcW w:w="2214" w:type="dxa"/>
-            <w:tcBorders>
-              <w:top w:val="single" w:sz="4" w:space="0" w:color="4F81BD" w:themeColor="accent1"/>
-              <w:left w:val="single" w:sz="4" w:space="0" w:color="4F81BD" w:themeColor="accent1"/>
-              <w:bottom w:val="single" w:sz="4" w:space="0" w:color="4F81BD" w:themeColor="accent1"/>
-              <w:right w:val="single" w:sz="4" w:space="0" w:color="4F81BD" w:themeColor="accent1"/>
+            <w:vMerge/>
+            <w:tcBorders>
+              <w:left w:val="single" w:sz="4" w:space="0" w:color="838D9B" w:themeColor="accent1"/>
+              <w:right w:val="single" w:sz="4" w:space="0" w:color="838D9B" w:themeColor="accent1"/>
             </w:tcBorders>
           </w:tcPr>
           <w:p>
@@ -555,10 +609,10 @@
           <w:tcPr>
             <w:tcW w:w="2214" w:type="dxa"/>
             <w:tcBorders>
-              <w:top w:val="single" w:sz="4" w:space="0" w:color="4F81BD" w:themeColor="accent1"/>
-              <w:left w:val="single" w:sz="4" w:space="0" w:color="4F81BD" w:themeColor="accent1"/>
-              <w:bottom w:val="single" w:sz="4" w:space="0" w:color="4F81BD" w:themeColor="accent1"/>
-              <w:right w:val="single" w:sz="4" w:space="0" w:color="4F81BD" w:themeColor="accent1"/>
+              <w:top w:val="single" w:sz="4" w:space="0" w:color="838D9B" w:themeColor="accent1"/>
+              <w:left w:val="single" w:sz="4" w:space="0" w:color="838D9B" w:themeColor="accent1"/>
+              <w:bottom w:val="single" w:sz="4" w:space="0" w:color="838D9B" w:themeColor="accent1"/>
+              <w:right w:val="single" w:sz="4" w:space="0" w:color="838D9B" w:themeColor="accent1"/>
             </w:tcBorders>
           </w:tcPr>
           <w:p>
@@ -577,10 +631,10 @@
             <w:cnfStyle w:val="001000000000" w:firstRow="0" w:lastRow="0" w:firstColumn="1" w:lastColumn="0" w:oddVBand="0" w:evenVBand="0" w:oddHBand="0" w:evenHBand="0" w:firstRowFirstColumn="0" w:firstRowLastColumn="0" w:lastRowFirstColumn="0" w:lastRowLastColumn="0"/>
             <w:tcW w:w="2214" w:type="dxa"/>
             <w:tcBorders>
-              <w:top w:val="single" w:sz="4" w:space="0" w:color="4F81BD" w:themeColor="accent1"/>
-              <w:left w:val="single" w:sz="4" w:space="0" w:color="4F81BD" w:themeColor="accent1"/>
-              <w:bottom w:val="single" w:sz="4" w:space="0" w:color="4F81BD" w:themeColor="accent1"/>
-              <w:right w:val="single" w:sz="4" w:space="0" w:color="4F81BD" w:themeColor="accent1"/>
+              <w:top w:val="single" w:sz="4" w:space="0" w:color="838D9B" w:themeColor="accent1"/>
+              <w:left w:val="single" w:sz="4" w:space="0" w:color="838D9B" w:themeColor="accent1"/>
+              <w:bottom w:val="single" w:sz="4" w:space="0" w:color="838D9B" w:themeColor="accent1"/>
+              <w:right w:val="single" w:sz="4" w:space="0" w:color="838D9B" w:themeColor="accent1"/>
             </w:tcBorders>
           </w:tcPr>
           <w:p>
@@ -601,10 +655,10 @@
           <w:tcPr>
             <w:tcW w:w="2214" w:type="dxa"/>
             <w:tcBorders>
-              <w:top w:val="single" w:sz="4" w:space="0" w:color="4F81BD" w:themeColor="accent1"/>
-              <w:left w:val="single" w:sz="4" w:space="0" w:color="4F81BD" w:themeColor="accent1"/>
-              <w:bottom w:val="single" w:sz="4" w:space="0" w:color="4F81BD" w:themeColor="accent1"/>
-              <w:right w:val="single" w:sz="4" w:space="0" w:color="4F81BD" w:themeColor="accent1"/>
+              <w:top w:val="single" w:sz="4" w:space="0" w:color="838D9B" w:themeColor="accent1"/>
+              <w:left w:val="single" w:sz="4" w:space="0" w:color="838D9B" w:themeColor="accent1"/>
+              <w:bottom w:val="single" w:sz="4" w:space="0" w:color="838D9B" w:themeColor="accent1"/>
+              <w:right w:val="single" w:sz="4" w:space="0" w:color="838D9B" w:themeColor="accent1"/>
             </w:tcBorders>
           </w:tcPr>
           <w:p>
@@ -616,11 +670,11 @@
         <w:tc>
           <w:tcPr>
             <w:tcW w:w="2214" w:type="dxa"/>
-            <w:tcBorders>
-              <w:top w:val="single" w:sz="4" w:space="0" w:color="4F81BD" w:themeColor="accent1"/>
-              <w:left w:val="single" w:sz="4" w:space="0" w:color="4F81BD" w:themeColor="accent1"/>
-              <w:bottom w:val="single" w:sz="4" w:space="0" w:color="4F81BD" w:themeColor="accent1"/>
-              <w:right w:val="single" w:sz="4" w:space="0" w:color="4F81BD" w:themeColor="accent1"/>
+            <w:vMerge/>
+            <w:tcBorders>
+              <w:left w:val="single" w:sz="4" w:space="0" w:color="838D9B" w:themeColor="accent1"/>
+              <w:bottom w:val="single" w:sz="4" w:space="0" w:color="838D9B" w:themeColor="accent1"/>
+              <w:right w:val="single" w:sz="4" w:space="0" w:color="838D9B" w:themeColor="accent1"/>
             </w:tcBorders>
           </w:tcPr>
           <w:p>
@@ -633,10 +687,10 @@
           <w:tcPr>
             <w:tcW w:w="2214" w:type="dxa"/>
             <w:tcBorders>
-              <w:top w:val="single" w:sz="4" w:space="0" w:color="4F81BD" w:themeColor="accent1"/>
-              <w:left w:val="single" w:sz="4" w:space="0" w:color="4F81BD" w:themeColor="accent1"/>
-              <w:bottom w:val="single" w:sz="4" w:space="0" w:color="4F81BD" w:themeColor="accent1"/>
-              <w:right w:val="single" w:sz="4" w:space="0" w:color="4F81BD" w:themeColor="accent1"/>
+              <w:top w:val="single" w:sz="4" w:space="0" w:color="838D9B" w:themeColor="accent1"/>
+              <w:left w:val="single" w:sz="4" w:space="0" w:color="838D9B" w:themeColor="accent1"/>
+              <w:bottom w:val="single" w:sz="4" w:space="0" w:color="838D9B" w:themeColor="accent1"/>
+              <w:right w:val="single" w:sz="4" w:space="0" w:color="838D9B" w:themeColor="accent1"/>
             </w:tcBorders>
           </w:tcPr>
           <w:p>
@@ -649,8 +703,119 @@
     </w:tbl>
     <w:p/>
     <w:p>
-      <w:bookmarkStart w:id="0" w:name="_GoBack"/>
-      <w:bookmarkEnd w:id="0"/>
+      <w:pPr>
+        <w:pStyle w:val="Heading2"/>
+      </w:pPr>
+      <w:r>
+        <w:t>Functions</w:t>
+      </w:r>
+    </w:p>
+    <w:p>
+      <w:proofErr w:type="spellStart"/>
+      <w:proofErr w:type="gramStart"/>
+      <w:r>
+        <w:t>generateMetaData</w:t>
+      </w:r>
+      <w:proofErr w:type="spellEnd"/>
+      <w:proofErr w:type="gramEnd"/>
+      <w:r>
+        <w:t xml:space="preserve"> – This function will take in a file and generate the following metadata information:</w:t>
+      </w:r>
+    </w:p>
+    <w:p>
+      <w:pPr>
+        <w:pStyle w:val="ListParagraph"/>
+        <w:numPr>
+          <w:ilvl w:val="0"/>
+          <w:numId w:val="1"/>
+        </w:numPr>
+      </w:pPr>
+      <w:r>
+        <w:t>Size</w:t>
+      </w:r>
+    </w:p>
+    <w:p/>
+    <w:p/>
+    <w:p>
+      <w:pPr>
+        <w:pStyle w:val="Heading2"/>
+      </w:pPr>
+      <w:r>
+        <w:t>Modules/Libraries</w:t>
+      </w:r>
+    </w:p>
+    <w:p>
+      <w:r>
+        <w:t>In our project, we made use of the following public python libraries</w:t>
+      </w:r>
+    </w:p>
+    <w:p>
+      <w:pPr>
+        <w:pStyle w:val="ListParagraph"/>
+        <w:numPr>
+          <w:ilvl w:val="0"/>
+          <w:numId w:val="1"/>
+        </w:numPr>
+      </w:pPr>
+      <w:proofErr w:type="gramStart"/>
+      <w:r>
+        <w:t>socket</w:t>
+      </w:r>
+      <w:proofErr w:type="gramEnd"/>
+      <w:r>
+        <w:t xml:space="preserve"> – this is the low-level networking interface for socket servers and clients</w:t>
+      </w:r>
+    </w:p>
+    <w:p>
+      <w:pPr>
+        <w:pStyle w:val="ListParagraph"/>
+        <w:numPr>
+          <w:ilvl w:val="0"/>
+          <w:numId w:val="1"/>
+        </w:numPr>
+      </w:pPr>
+      <w:proofErr w:type="spellStart"/>
+      <w:proofErr w:type="gramStart"/>
+      <w:r>
+        <w:t>os</w:t>
+      </w:r>
+      <w:proofErr w:type="spellEnd"/>
+      <w:proofErr w:type="gramEnd"/>
+      <w:r>
+        <w:t xml:space="preserve"> – contains portable tools to help the user use operating system dependent functionality, such as getting the size of the file</w:t>
+      </w:r>
+    </w:p>
+    <w:p>
+      <w:pPr>
+        <w:pStyle w:val="ListParagraph"/>
+        <w:numPr>
+          <w:ilvl w:val="0"/>
+          <w:numId w:val="1"/>
+        </w:numPr>
+      </w:pPr>
+      <w:proofErr w:type="spellStart"/>
+      <w:proofErr w:type="gramStart"/>
+      <w:r>
+        <w:lastRenderedPageBreak/>
+        <w:t>hashlib</w:t>
+      </w:r>
+      <w:proofErr w:type="spellEnd"/>
+      <w:proofErr w:type="gramEnd"/>
+      <w:r>
+        <w:t xml:space="preserve"> – we used md5 checksum function in this secu</w:t>
+      </w:r>
+      <w:r>
+        <w:t>rity interface to ensure that files sent and received matched the same hashed md5 checksum</w:t>
+      </w:r>
+    </w:p>
+    <w:p>
+      <w:pPr>
+        <w:pStyle w:val="ListParagraph"/>
+        <w:numPr>
+          <w:ilvl w:val="0"/>
+          <w:numId w:val="1"/>
+        </w:numPr>
+      </w:pPr>
     </w:p>
     <w:sectPr>
       <w:pgSz w:w="12240" w:h="15840"/>
@@ -660,6 +825,165 @@
     </w:sectPr>
   </w:body>
 </w:document>
+</file>
+
+<file path=word/endnotes.xml><?xml version="1.0" encoding="utf-8"?>
+<w:endnotes xmlns:wpc="http://schemas.microsoft.com/office/word/2010/wordprocessingCanvas" xmlns:mo="http://schemas.microsoft.com/office/mac/office/2008/main" xmlns:mc="http://schemas.openxmlformats.org/markup-compatibility/2006" xmlns:mv="urn:schemas-microsoft-com:mac:vml" xmlns:o="urn:schemas-microsoft-com:office:office" xmlns:r="http://schemas.openxmlformats.org/officeDocument/2006/relationships" xmlns:m="http://schemas.openxmlformats.org/officeDocument/2006/math" xmlns:v="urn:schemas-microsoft-com:vml" xmlns:wp14="http://schemas.microsoft.com/office/word/2010/wordprocessingDrawing" xmlns:wp="http://schemas.openxmlformats.org/drawingml/2006/wordprocessingDrawing" xmlns:w10="urn:schemas-microsoft-com:office:word" xmlns:w="http://schemas.openxmlformats.org/wordprocessingml/2006/main" xmlns:w14="http://schemas.microsoft.com/office/word/2010/wordml" xmlns:wpg="http://schemas.microsoft.com/office/word/2010/wordprocessingGroup" xmlns:wpi="http://schemas.microsoft.com/office/word/2010/wordprocessingInk" xmlns:wne="http://schemas.microsoft.com/office/word/2006/wordml" xmlns:wps="http://schemas.microsoft.com/office/word/2010/wordprocessingShape" mc:Ignorable="w14 wp14">
+  <w:endnote w:type="separator" w:id="-1">
+    <w:p>
+      <w:r>
+        <w:separator/>
+      </w:r>
+    </w:p>
+  </w:endnote>
+  <w:endnote w:type="continuationSeparator" w:id="0">
+    <w:p>
+      <w:r>
+        <w:continuationSeparator/>
+      </w:r>
+    </w:p>
+  </w:endnote>
+</w:endnotes>
+</file>
+
+<file path=word/footnotes.xml><?xml version="1.0" encoding="utf-8"?>
+<w:footnotes xmlns:wpc="http://schemas.microsoft.com/office/word/2010/wordprocessingCanvas" xmlns:mo="http://schemas.microsoft.com/office/mac/office/2008/main" xmlns:mc="http://schemas.openxmlformats.org/markup-compatibility/2006" xmlns:mv="urn:schemas-microsoft-com:mac:vml" xmlns:o="urn:schemas-microsoft-com:office:office" xmlns:r="http://schemas.openxmlformats.org/officeDocument/2006/relationships" xmlns:m="http://schemas.openxmlformats.org/officeDocument/2006/math" xmlns:v="urn:schemas-microsoft-com:vml" xmlns:wp14="http://schemas.microsoft.com/office/word/2010/wordprocessingDrawing" xmlns:wp="http://schemas.openxmlformats.org/drawingml/2006/wordprocessingDrawing" xmlns:w10="urn:schemas-microsoft-com:office:word" xmlns:w="http://schemas.openxmlformats.org/wordprocessingml/2006/main" xmlns:w14="http://schemas.microsoft.com/office/word/2010/wordml" xmlns:wpg="http://schemas.microsoft.com/office/word/2010/wordprocessingGroup" xmlns:wpi="http://schemas.microsoft.com/office/word/2010/wordprocessingInk" xmlns:wne="http://schemas.microsoft.com/office/word/2006/wordml" xmlns:wps="http://schemas.microsoft.com/office/word/2010/wordprocessingShape" mc:Ignorable="w14 wp14">
+  <w:footnote w:type="separator" w:id="-1">
+    <w:p>
+      <w:r>
+        <w:separator/>
+      </w:r>
+    </w:p>
+  </w:footnote>
+  <w:footnote w:type="continuationSeparator" w:id="0">
+    <w:p>
+      <w:r>
+        <w:continuationSeparator/>
+      </w:r>
+    </w:p>
+  </w:footnote>
+</w:footnotes>
+</file>
+
+<file path=word/numbering.xml><?xml version="1.0" encoding="utf-8"?>
+<w:numbering xmlns:wpc="http://schemas.microsoft.com/office/word/2010/wordprocessingCanvas" xmlns:mo="http://schemas.microsoft.com/office/mac/office/2008/main" xmlns:mc="http://schemas.openxmlformats.org/markup-compatibility/2006" xmlns:mv="urn:schemas-microsoft-com:mac:vml" xmlns:o="urn:schemas-microsoft-com:office:office" xmlns:r="http://schemas.openxmlformats.org/officeDocument/2006/relationships" xmlns:m="http://schemas.openxmlformats.org/officeDocument/2006/math" xmlns:v="urn:schemas-microsoft-com:vml" xmlns:wp14="http://schemas.microsoft.com/office/word/2010/wordprocessingDrawing" xmlns:wp="http://schemas.openxmlformats.org/drawingml/2006/wordprocessingDrawing" xmlns:w10="urn:schemas-microsoft-com:office:word" xmlns:w="http://schemas.openxmlformats.org/wordprocessingml/2006/main" xmlns:w14="http://schemas.microsoft.com/office/word/2010/wordml" xmlns:wpg="http://schemas.microsoft.com/office/word/2010/wordprocessingGroup" xmlns:wpi="http://schemas.microsoft.com/office/word/2010/wordprocessingInk" xmlns:wne="http://schemas.microsoft.com/office/word/2006/wordml" xmlns:wps="http://schemas.microsoft.com/office/word/2010/wordprocessingShape" mc:Ignorable="w14 wp14">
+  <w:abstractNum w:abstractNumId="0">
+    <w:nsid w:val="5741300F"/>
+    <w:multiLevelType w:val="hybridMultilevel"/>
+    <w:tmpl w:val="13982464"/>
+    <w:lvl w:ilvl="0" w:tplc="04090001">
+      <w:start w:val="1"/>
+      <w:numFmt w:val="bullet"/>
+      <w:lvlText w:val=""/>
+      <w:lvlJc w:val="left"/>
+      <w:pPr>
+        <w:ind w:left="720" w:hanging="360"/>
+      </w:pPr>
+      <w:rPr>
+        <w:rFonts w:ascii="Symbol" w:hAnsi="Symbol" w:hint="default"/>
+      </w:rPr>
+    </w:lvl>
+    <w:lvl w:ilvl="1" w:tplc="04090003" w:tentative="1">
+      <w:start w:val="1"/>
+      <w:numFmt w:val="bullet"/>
+      <w:lvlText w:val="o"/>
+      <w:lvlJc w:val="left"/>
+      <w:pPr>
+        <w:ind w:left="1440" w:hanging="360"/>
+      </w:pPr>
+      <w:rPr>
+        <w:rFonts w:ascii="Courier New" w:hAnsi="Courier New" w:hint="default"/>
+      </w:rPr>
+    </w:lvl>
+    <w:lvl w:ilvl="2" w:tplc="04090005" w:tentative="1">
+      <w:start w:val="1"/>
+      <w:numFmt w:val="bullet"/>
+      <w:lvlText w:val=""/>
+      <w:lvlJc w:val="left"/>
+      <w:pPr>
+        <w:ind w:left="2160" w:hanging="360"/>
+      </w:pPr>
+      <w:rPr>
+        <w:rFonts w:ascii="Wingdings" w:hAnsi="Wingdings" w:hint="default"/>
+      </w:rPr>
+    </w:lvl>
+    <w:lvl w:ilvl="3" w:tplc="04090001" w:tentative="1">
+      <w:start w:val="1"/>
+      <w:numFmt w:val="bullet"/>
+      <w:lvlText w:val=""/>
+      <w:lvlJc w:val="left"/>
+      <w:pPr>
+        <w:ind w:left="2880" w:hanging="360"/>
+      </w:pPr>
+      <w:rPr>
+        <w:rFonts w:ascii="Symbol" w:hAnsi="Symbol" w:hint="default"/>
+      </w:rPr>
+    </w:lvl>
+    <w:lvl w:ilvl="4" w:tplc="04090003" w:tentative="1">
+      <w:start w:val="1"/>
+      <w:numFmt w:val="bullet"/>
+      <w:lvlText w:val="o"/>
+      <w:lvlJc w:val="left"/>
+      <w:pPr>
+        <w:ind w:left="3600" w:hanging="360"/>
+      </w:pPr>
+      <w:rPr>
+        <w:rFonts w:ascii="Courier New" w:hAnsi="Courier New" w:hint="default"/>
+      </w:rPr>
+    </w:lvl>
+    <w:lvl w:ilvl="5" w:tplc="04090005" w:tentative="1">
+      <w:start w:val="1"/>
+      <w:numFmt w:val="bullet"/>
+      <w:lvlText w:val=""/>
+      <w:lvlJc w:val="left"/>
+      <w:pPr>
+        <w:ind w:left="4320" w:hanging="360"/>
+      </w:pPr>
+      <w:rPr>
+        <w:rFonts w:ascii="Wingdings" w:hAnsi="Wingdings" w:hint="default"/>
+      </w:rPr>
+    </w:lvl>
+    <w:lvl w:ilvl="6" w:tplc="04090001" w:tentative="1">
+      <w:start w:val="1"/>
+      <w:numFmt w:val="bullet"/>
+      <w:lvlText w:val=""/>
+      <w:lvlJc w:val="left"/>
+      <w:pPr>
+        <w:ind w:left="5040" w:hanging="360"/>
+      </w:pPr>
+      <w:rPr>
+        <w:rFonts w:ascii="Symbol" w:hAnsi="Symbol" w:hint="default"/>
+      </w:rPr>
+    </w:lvl>
+    <w:lvl w:ilvl="7" w:tplc="04090003" w:tentative="1">
+      <w:start w:val="1"/>
+      <w:numFmt w:val="bullet"/>
+      <w:lvlText w:val="o"/>
+      <w:lvlJc w:val="left"/>
+      <w:pPr>
+        <w:ind w:left="5760" w:hanging="360"/>
+      </w:pPr>
+      <w:rPr>
+        <w:rFonts w:ascii="Courier New" w:hAnsi="Courier New" w:hint="default"/>
+      </w:rPr>
+    </w:lvl>
+    <w:lvl w:ilvl="8" w:tplc="04090005" w:tentative="1">
+      <w:start w:val="1"/>
+      <w:numFmt w:val="bullet"/>
+      <w:lvlText w:val=""/>
+      <w:lvlJc w:val="left"/>
+      <w:pPr>
+        <w:ind w:left="6480" w:hanging="360"/>
+      </w:pPr>
+      <w:rPr>
+        <w:rFonts w:ascii="Wingdings" w:hAnsi="Wingdings" w:hint="default"/>
+      </w:rPr>
+    </w:lvl>
+  </w:abstractNum>
+  <w:num w:numId="1">
+    <w:abstractNumId w:val="0"/>
+  </w:num>
+</w:numbering>
 </file>
 
 <file path=word/styles.xml><?xml version="1.0" encoding="utf-8"?>
@@ -818,6 +1142,53 @@
     <w:name w:val="Normal"/>
     <w:qFormat/>
   </w:style>
+  <w:style w:type="paragraph" w:styleId="Heading1">
+    <w:name w:val="heading 1"/>
+    <w:basedOn w:val="Normal"/>
+    <w:next w:val="Normal"/>
+    <w:link w:val="Heading1Char"/>
+    <w:uiPriority w:val="9"/>
+    <w:qFormat/>
+    <w:rsid w:val="00C56353"/>
+    <w:pPr>
+      <w:keepNext/>
+      <w:keepLines/>
+      <w:spacing w:before="480"/>
+      <w:outlineLvl w:val="0"/>
+    </w:pPr>
+    <w:rPr>
+      <w:rFonts w:asciiTheme="majorHAnsi" w:eastAsiaTheme="majorEastAsia" w:hAnsiTheme="majorHAnsi" w:cstheme="majorBidi"/>
+      <w:b/>
+      <w:bCs/>
+      <w:color w:val="5A6370" w:themeColor="accent1" w:themeShade="B5"/>
+      <w:sz w:val="32"/>
+      <w:szCs w:val="32"/>
+    </w:rPr>
+  </w:style>
+  <w:style w:type="paragraph" w:styleId="Heading2">
+    <w:name w:val="heading 2"/>
+    <w:basedOn w:val="Normal"/>
+    <w:next w:val="Normal"/>
+    <w:link w:val="Heading2Char"/>
+    <w:uiPriority w:val="9"/>
+    <w:unhideWhenUsed/>
+    <w:qFormat/>
+    <w:rsid w:val="009A2943"/>
+    <w:pPr>
+      <w:keepNext/>
+      <w:keepLines/>
+      <w:spacing w:before="200"/>
+      <w:outlineLvl w:val="1"/>
+    </w:pPr>
+    <w:rPr>
+      <w:rFonts w:asciiTheme="majorHAnsi" w:eastAsiaTheme="majorEastAsia" w:hAnsiTheme="majorHAnsi" w:cstheme="majorBidi"/>
+      <w:b/>
+      <w:bCs/>
+      <w:color w:val="838D9B" w:themeColor="accent1"/>
+      <w:sz w:val="26"/>
+      <w:szCs w:val="26"/>
+    </w:rPr>
+  </w:style>
   <w:style w:type="character" w:default="1" w:styleId="DefaultParagraphFont">
     <w:name w:val="Default Paragraph Font"/>
     <w:uiPriority w:val="1"/>
@@ -877,10 +1248,10 @@
       <w:tblStyleColBandSize w:val="1"/>
       <w:tblInd w:w="0" w:type="dxa"/>
       <w:tblBorders>
-        <w:top w:val="single" w:sz="8" w:space="0" w:color="4F81BD" w:themeColor="accent1"/>
-        <w:left w:val="single" w:sz="8" w:space="0" w:color="4F81BD" w:themeColor="accent1"/>
-        <w:bottom w:val="single" w:sz="8" w:space="0" w:color="4F81BD" w:themeColor="accent1"/>
-        <w:right w:val="single" w:sz="8" w:space="0" w:color="4F81BD" w:themeColor="accent1"/>
+        <w:top w:val="single" w:sz="8" w:space="0" w:color="838D9B" w:themeColor="accent1"/>
+        <w:left w:val="single" w:sz="8" w:space="0" w:color="838D9B" w:themeColor="accent1"/>
+        <w:bottom w:val="single" w:sz="8" w:space="0" w:color="838D9B" w:themeColor="accent1"/>
+        <w:right w:val="single" w:sz="8" w:space="0" w:color="838D9B" w:themeColor="accent1"/>
       </w:tblBorders>
       <w:tblCellMar>
         <w:top w:w="0" w:type="dxa"/>
@@ -900,7 +1271,7 @@
       </w:rPr>
       <w:tblPr/>
       <w:tcPr>
-        <w:shd w:val="clear" w:color="auto" w:fill="4F81BD" w:themeFill="accent1"/>
+        <w:shd w:val="clear" w:color="auto" w:fill="838D9B" w:themeFill="accent1"/>
       </w:tcPr>
     </w:tblStylePr>
     <w:tblStylePr w:type="lastRow">
@@ -914,10 +1285,10 @@
       <w:tblPr/>
       <w:tcPr>
         <w:tcBorders>
-          <w:top w:val="double" w:sz="6" w:space="0" w:color="4F81BD" w:themeColor="accent1"/>
-          <w:left w:val="single" w:sz="8" w:space="0" w:color="4F81BD" w:themeColor="accent1"/>
-          <w:bottom w:val="single" w:sz="8" w:space="0" w:color="4F81BD" w:themeColor="accent1"/>
-          <w:right w:val="single" w:sz="8" w:space="0" w:color="4F81BD" w:themeColor="accent1"/>
+          <w:top w:val="double" w:sz="6" w:space="0" w:color="838D9B" w:themeColor="accent1"/>
+          <w:left w:val="single" w:sz="8" w:space="0" w:color="838D9B" w:themeColor="accent1"/>
+          <w:bottom w:val="single" w:sz="8" w:space="0" w:color="838D9B" w:themeColor="accent1"/>
+          <w:right w:val="single" w:sz="8" w:space="0" w:color="838D9B" w:themeColor="accent1"/>
         </w:tcBorders>
       </w:tcPr>
     </w:tblStylePr>
@@ -937,10 +1308,10 @@
       <w:tblPr/>
       <w:tcPr>
         <w:tcBorders>
-          <w:top w:val="single" w:sz="8" w:space="0" w:color="4F81BD" w:themeColor="accent1"/>
-          <w:left w:val="single" w:sz="8" w:space="0" w:color="4F81BD" w:themeColor="accent1"/>
-          <w:bottom w:val="single" w:sz="8" w:space="0" w:color="4F81BD" w:themeColor="accent1"/>
-          <w:right w:val="single" w:sz="8" w:space="0" w:color="4F81BD" w:themeColor="accent1"/>
+          <w:top w:val="single" w:sz="8" w:space="0" w:color="838D9B" w:themeColor="accent1"/>
+          <w:left w:val="single" w:sz="8" w:space="0" w:color="838D9B" w:themeColor="accent1"/>
+          <w:bottom w:val="single" w:sz="8" w:space="0" w:color="838D9B" w:themeColor="accent1"/>
+          <w:right w:val="single" w:sz="8" w:space="0" w:color="838D9B" w:themeColor="accent1"/>
         </w:tcBorders>
       </w:tcPr>
     </w:tblStylePr>
@@ -948,10 +1319,10 @@
       <w:tblPr/>
       <w:tcPr>
         <w:tcBorders>
-          <w:top w:val="single" w:sz="8" w:space="0" w:color="4F81BD" w:themeColor="accent1"/>
-          <w:left w:val="single" w:sz="8" w:space="0" w:color="4F81BD" w:themeColor="accent1"/>
-          <w:bottom w:val="single" w:sz="8" w:space="0" w:color="4F81BD" w:themeColor="accent1"/>
-          <w:right w:val="single" w:sz="8" w:space="0" w:color="4F81BD" w:themeColor="accent1"/>
+          <w:top w:val="single" w:sz="8" w:space="0" w:color="838D9B" w:themeColor="accent1"/>
+          <w:left w:val="single" w:sz="8" w:space="0" w:color="838D9B" w:themeColor="accent1"/>
+          <w:bottom w:val="single" w:sz="8" w:space="0" w:color="838D9B" w:themeColor="accent1"/>
+          <w:right w:val="single" w:sz="8" w:space="0" w:color="838D9B" w:themeColor="accent1"/>
         </w:tcBorders>
       </w:tcPr>
     </w:tblStylePr>
@@ -966,11 +1337,11 @@
       <w:tblStyleColBandSize w:val="1"/>
       <w:tblInd w:w="0" w:type="dxa"/>
       <w:tblBorders>
-        <w:top w:val="single" w:sz="8" w:space="0" w:color="7BA0CD" w:themeColor="accent1" w:themeTint="BF"/>
-        <w:left w:val="single" w:sz="8" w:space="0" w:color="7BA0CD" w:themeColor="accent1" w:themeTint="BF"/>
-        <w:bottom w:val="single" w:sz="8" w:space="0" w:color="7BA0CD" w:themeColor="accent1" w:themeTint="BF"/>
-        <w:right w:val="single" w:sz="8" w:space="0" w:color="7BA0CD" w:themeColor="accent1" w:themeTint="BF"/>
-        <w:insideH w:val="single" w:sz="8" w:space="0" w:color="7BA0CD" w:themeColor="accent1" w:themeTint="BF"/>
+        <w:top w:val="single" w:sz="8" w:space="0" w:color="A2A9B4" w:themeColor="accent1" w:themeTint="BF"/>
+        <w:left w:val="single" w:sz="8" w:space="0" w:color="A2A9B4" w:themeColor="accent1" w:themeTint="BF"/>
+        <w:bottom w:val="single" w:sz="8" w:space="0" w:color="A2A9B4" w:themeColor="accent1" w:themeTint="BF"/>
+        <w:right w:val="single" w:sz="8" w:space="0" w:color="A2A9B4" w:themeColor="accent1" w:themeTint="BF"/>
+        <w:insideH w:val="single" w:sz="8" w:space="0" w:color="A2A9B4" w:themeColor="accent1" w:themeTint="BF"/>
       </w:tblBorders>
       <w:tblCellMar>
         <w:top w:w="0" w:type="dxa"/>
@@ -991,14 +1362,14 @@
       <w:tblPr/>
       <w:tcPr>
         <w:tcBorders>
-          <w:top w:val="single" w:sz="8" w:space="0" w:color="7BA0CD" w:themeColor="accent1" w:themeTint="BF"/>
-          <w:left w:val="single" w:sz="8" w:space="0" w:color="7BA0CD" w:themeColor="accent1" w:themeTint="BF"/>
-          <w:bottom w:val="single" w:sz="8" w:space="0" w:color="7BA0CD" w:themeColor="accent1" w:themeTint="BF"/>
-          <w:right w:val="single" w:sz="8" w:space="0" w:color="7BA0CD" w:themeColor="accent1" w:themeTint="BF"/>
+          <w:top w:val="single" w:sz="8" w:space="0" w:color="A2A9B4" w:themeColor="accent1" w:themeTint="BF"/>
+          <w:left w:val="single" w:sz="8" w:space="0" w:color="A2A9B4" w:themeColor="accent1" w:themeTint="BF"/>
+          <w:bottom w:val="single" w:sz="8" w:space="0" w:color="A2A9B4" w:themeColor="accent1" w:themeTint="BF"/>
+          <w:right w:val="single" w:sz="8" w:space="0" w:color="A2A9B4" w:themeColor="accent1" w:themeTint="BF"/>
           <w:insideH w:val="nil"/>
           <w:insideV w:val="nil"/>
         </w:tcBorders>
-        <w:shd w:val="clear" w:color="auto" w:fill="4F81BD" w:themeFill="accent1"/>
+        <w:shd w:val="clear" w:color="auto" w:fill="838D9B" w:themeFill="accent1"/>
       </w:tcPr>
     </w:tblStylePr>
     <w:tblStylePr w:type="lastRow">
@@ -1012,10 +1383,10 @@
       <w:tblPr/>
       <w:tcPr>
         <w:tcBorders>
-          <w:top w:val="double" w:sz="6" w:space="0" w:color="7BA0CD" w:themeColor="accent1" w:themeTint="BF"/>
-          <w:left w:val="single" w:sz="8" w:space="0" w:color="7BA0CD" w:themeColor="accent1" w:themeTint="BF"/>
-          <w:bottom w:val="single" w:sz="8" w:space="0" w:color="7BA0CD" w:themeColor="accent1" w:themeTint="BF"/>
-          <w:right w:val="single" w:sz="8" w:space="0" w:color="7BA0CD" w:themeColor="accent1" w:themeTint="BF"/>
+          <w:top w:val="double" w:sz="6" w:space="0" w:color="A2A9B4" w:themeColor="accent1" w:themeTint="BF"/>
+          <w:left w:val="single" w:sz="8" w:space="0" w:color="A2A9B4" w:themeColor="accent1" w:themeTint="BF"/>
+          <w:bottom w:val="single" w:sz="8" w:space="0" w:color="A2A9B4" w:themeColor="accent1" w:themeTint="BF"/>
+          <w:right w:val="single" w:sz="8" w:space="0" w:color="A2A9B4" w:themeColor="accent1" w:themeTint="BF"/>
           <w:insideH w:val="nil"/>
           <w:insideV w:val="nil"/>
         </w:tcBorders>
@@ -1036,7 +1407,7 @@
     <w:tblStylePr w:type="band1Vert">
       <w:tblPr/>
       <w:tcPr>
-        <w:shd w:val="clear" w:color="auto" w:fill="D3DFEE" w:themeFill="accent1" w:themeFillTint="3F"/>
+        <w:shd w:val="clear" w:color="auto" w:fill="E0E2E6" w:themeFill="accent1" w:themeFillTint="3F"/>
       </w:tcPr>
     </w:tblStylePr>
     <w:tblStylePr w:type="band1Horz">
@@ -1046,7 +1417,7 @@
           <w:insideH w:val="nil"/>
           <w:insideV w:val="nil"/>
         </w:tcBorders>
-        <w:shd w:val="clear" w:color="auto" w:fill="D3DFEE" w:themeFill="accent1" w:themeFillTint="3F"/>
+        <w:shd w:val="clear" w:color="auto" w:fill="E0E2E6" w:themeFill="accent1" w:themeFillTint="3F"/>
       </w:tcPr>
     </w:tblStylePr>
     <w:tblStylePr w:type="band2Horz">
@@ -1058,6 +1429,89 @@
         </w:tcBorders>
       </w:tcPr>
     </w:tblStylePr>
+  </w:style>
+  <w:style w:type="character" w:customStyle="1" w:styleId="Heading2Char">
+    <w:name w:val="Heading 2 Char"/>
+    <w:basedOn w:val="DefaultParagraphFont"/>
+    <w:link w:val="Heading2"/>
+    <w:uiPriority w:val="9"/>
+    <w:rsid w:val="009A2943"/>
+    <w:rPr>
+      <w:rFonts w:asciiTheme="majorHAnsi" w:eastAsiaTheme="majorEastAsia" w:hAnsiTheme="majorHAnsi" w:cstheme="majorBidi"/>
+      <w:b/>
+      <w:bCs/>
+      <w:color w:val="838D9B" w:themeColor="accent1"/>
+      <w:sz w:val="26"/>
+      <w:szCs w:val="26"/>
+    </w:rPr>
+  </w:style>
+  <w:style w:type="character" w:customStyle="1" w:styleId="Heading1Char">
+    <w:name w:val="Heading 1 Char"/>
+    <w:basedOn w:val="DefaultParagraphFont"/>
+    <w:link w:val="Heading1"/>
+    <w:uiPriority w:val="9"/>
+    <w:rsid w:val="00C56353"/>
+    <w:rPr>
+      <w:rFonts w:asciiTheme="majorHAnsi" w:eastAsiaTheme="majorEastAsia" w:hAnsiTheme="majorHAnsi" w:cstheme="majorBidi"/>
+      <w:b/>
+      <w:bCs/>
+      <w:color w:val="5A6370" w:themeColor="accent1" w:themeShade="B5"/>
+      <w:sz w:val="32"/>
+      <w:szCs w:val="32"/>
+    </w:rPr>
+  </w:style>
+  <w:style w:type="paragraph" w:styleId="ListParagraph">
+    <w:name w:val="List Paragraph"/>
+    <w:basedOn w:val="Normal"/>
+    <w:uiPriority w:val="34"/>
+    <w:qFormat/>
+    <w:rsid w:val="00A03E81"/>
+    <w:pPr>
+      <w:ind w:left="720"/>
+      <w:contextualSpacing/>
+    </w:pPr>
+  </w:style>
+  <w:style w:type="paragraph" w:styleId="Header">
+    <w:name w:val="header"/>
+    <w:basedOn w:val="Normal"/>
+    <w:link w:val="HeaderChar"/>
+    <w:uiPriority w:val="99"/>
+    <w:unhideWhenUsed/>
+    <w:rsid w:val="00A03E81"/>
+    <w:pPr>
+      <w:tabs>
+        <w:tab w:val="center" w:pos="4320"/>
+        <w:tab w:val="right" w:pos="8640"/>
+      </w:tabs>
+    </w:pPr>
+  </w:style>
+  <w:style w:type="character" w:customStyle="1" w:styleId="HeaderChar">
+    <w:name w:val="Header Char"/>
+    <w:basedOn w:val="DefaultParagraphFont"/>
+    <w:link w:val="Header"/>
+    <w:uiPriority w:val="99"/>
+    <w:rsid w:val="00A03E81"/>
+  </w:style>
+  <w:style w:type="paragraph" w:styleId="Footer">
+    <w:name w:val="footer"/>
+    <w:basedOn w:val="Normal"/>
+    <w:link w:val="FooterChar"/>
+    <w:uiPriority w:val="99"/>
+    <w:unhideWhenUsed/>
+    <w:rsid w:val="00A03E81"/>
+    <w:pPr>
+      <w:tabs>
+        <w:tab w:val="center" w:pos="4320"/>
+        <w:tab w:val="right" w:pos="8640"/>
+      </w:tabs>
+    </w:pPr>
+  </w:style>
+  <w:style w:type="character" w:customStyle="1" w:styleId="FooterChar">
+    <w:name w:val="Footer Char"/>
+    <w:basedOn w:val="DefaultParagraphFont"/>
+    <w:link w:val="Footer"/>
+    <w:uiPriority w:val="99"/>
+    <w:rsid w:val="00A03E81"/>
   </w:style>
 </w:styles>
 </file>
@@ -1218,6 +1672,53 @@
     <w:name w:val="Normal"/>
     <w:qFormat/>
   </w:style>
+  <w:style w:type="paragraph" w:styleId="Heading1">
+    <w:name w:val="heading 1"/>
+    <w:basedOn w:val="Normal"/>
+    <w:next w:val="Normal"/>
+    <w:link w:val="Heading1Char"/>
+    <w:uiPriority w:val="9"/>
+    <w:qFormat/>
+    <w:rsid w:val="00C56353"/>
+    <w:pPr>
+      <w:keepNext/>
+      <w:keepLines/>
+      <w:spacing w:before="480"/>
+      <w:outlineLvl w:val="0"/>
+    </w:pPr>
+    <w:rPr>
+      <w:rFonts w:asciiTheme="majorHAnsi" w:eastAsiaTheme="majorEastAsia" w:hAnsiTheme="majorHAnsi" w:cstheme="majorBidi"/>
+      <w:b/>
+      <w:bCs/>
+      <w:color w:val="5A6370" w:themeColor="accent1" w:themeShade="B5"/>
+      <w:sz w:val="32"/>
+      <w:szCs w:val="32"/>
+    </w:rPr>
+  </w:style>
+  <w:style w:type="paragraph" w:styleId="Heading2">
+    <w:name w:val="heading 2"/>
+    <w:basedOn w:val="Normal"/>
+    <w:next w:val="Normal"/>
+    <w:link w:val="Heading2Char"/>
+    <w:uiPriority w:val="9"/>
+    <w:unhideWhenUsed/>
+    <w:qFormat/>
+    <w:rsid w:val="009A2943"/>
+    <w:pPr>
+      <w:keepNext/>
+      <w:keepLines/>
+      <w:spacing w:before="200"/>
+      <w:outlineLvl w:val="1"/>
+    </w:pPr>
+    <w:rPr>
+      <w:rFonts w:asciiTheme="majorHAnsi" w:eastAsiaTheme="majorEastAsia" w:hAnsiTheme="majorHAnsi" w:cstheme="majorBidi"/>
+      <w:b/>
+      <w:bCs/>
+      <w:color w:val="838D9B" w:themeColor="accent1"/>
+      <w:sz w:val="26"/>
+      <w:szCs w:val="26"/>
+    </w:rPr>
+  </w:style>
   <w:style w:type="character" w:default="1" w:styleId="DefaultParagraphFont">
     <w:name w:val="Default Paragraph Font"/>
     <w:uiPriority w:val="1"/>
@@ -1277,10 +1778,10 @@
       <w:tblStyleColBandSize w:val="1"/>
       <w:tblInd w:w="0" w:type="dxa"/>
       <w:tblBorders>
-        <w:top w:val="single" w:sz="8" w:space="0" w:color="4F81BD" w:themeColor="accent1"/>
-        <w:left w:val="single" w:sz="8" w:space="0" w:color="4F81BD" w:themeColor="accent1"/>
-        <w:bottom w:val="single" w:sz="8" w:space="0" w:color="4F81BD" w:themeColor="accent1"/>
-        <w:right w:val="single" w:sz="8" w:space="0" w:color="4F81BD" w:themeColor="accent1"/>
+        <w:top w:val="single" w:sz="8" w:space="0" w:color="838D9B" w:themeColor="accent1"/>
+        <w:left w:val="single" w:sz="8" w:space="0" w:color="838D9B" w:themeColor="accent1"/>
+        <w:bottom w:val="single" w:sz="8" w:space="0" w:color="838D9B" w:themeColor="accent1"/>
+        <w:right w:val="single" w:sz="8" w:space="0" w:color="838D9B" w:themeColor="accent1"/>
       </w:tblBorders>
       <w:tblCellMar>
         <w:top w:w="0" w:type="dxa"/>
@@ -1300,7 +1801,7 @@
       </w:rPr>
       <w:tblPr/>
       <w:tcPr>
-        <w:shd w:val="clear" w:color="auto" w:fill="4F81BD" w:themeFill="accent1"/>
+        <w:shd w:val="clear" w:color="auto" w:fill="838D9B" w:themeFill="accent1"/>
       </w:tcPr>
     </w:tblStylePr>
     <w:tblStylePr w:type="lastRow">
@@ -1314,10 +1815,10 @@
       <w:tblPr/>
       <w:tcPr>
         <w:tcBorders>
-          <w:top w:val="double" w:sz="6" w:space="0" w:color="4F81BD" w:themeColor="accent1"/>
-          <w:left w:val="single" w:sz="8" w:space="0" w:color="4F81BD" w:themeColor="accent1"/>
-          <w:bottom w:val="single" w:sz="8" w:space="0" w:color="4F81BD" w:themeColor="accent1"/>
-          <w:right w:val="single" w:sz="8" w:space="0" w:color="4F81BD" w:themeColor="accent1"/>
+          <w:top w:val="double" w:sz="6" w:space="0" w:color="838D9B" w:themeColor="accent1"/>
+          <w:left w:val="single" w:sz="8" w:space="0" w:color="838D9B" w:themeColor="accent1"/>
+          <w:bottom w:val="single" w:sz="8" w:space="0" w:color="838D9B" w:themeColor="accent1"/>
+          <w:right w:val="single" w:sz="8" w:space="0" w:color="838D9B" w:themeColor="accent1"/>
         </w:tcBorders>
       </w:tcPr>
     </w:tblStylePr>
@@ -1337,10 +1838,10 @@
       <w:tblPr/>
       <w:tcPr>
         <w:tcBorders>
-          <w:top w:val="single" w:sz="8" w:space="0" w:color="4F81BD" w:themeColor="accent1"/>
-          <w:left w:val="single" w:sz="8" w:space="0" w:color="4F81BD" w:themeColor="accent1"/>
-          <w:bottom w:val="single" w:sz="8" w:space="0" w:color="4F81BD" w:themeColor="accent1"/>
-          <w:right w:val="single" w:sz="8" w:space="0" w:color="4F81BD" w:themeColor="accent1"/>
+          <w:top w:val="single" w:sz="8" w:space="0" w:color="838D9B" w:themeColor="accent1"/>
+          <w:left w:val="single" w:sz="8" w:space="0" w:color="838D9B" w:themeColor="accent1"/>
+          <w:bottom w:val="single" w:sz="8" w:space="0" w:color="838D9B" w:themeColor="accent1"/>
+          <w:right w:val="single" w:sz="8" w:space="0" w:color="838D9B" w:themeColor="accent1"/>
         </w:tcBorders>
       </w:tcPr>
     </w:tblStylePr>
@@ -1348,10 +1849,10 @@
       <w:tblPr/>
       <w:tcPr>
         <w:tcBorders>
-          <w:top w:val="single" w:sz="8" w:space="0" w:color="4F81BD" w:themeColor="accent1"/>
-          <w:left w:val="single" w:sz="8" w:space="0" w:color="4F81BD" w:themeColor="accent1"/>
-          <w:bottom w:val="single" w:sz="8" w:space="0" w:color="4F81BD" w:themeColor="accent1"/>
-          <w:right w:val="single" w:sz="8" w:space="0" w:color="4F81BD" w:themeColor="accent1"/>
+          <w:top w:val="single" w:sz="8" w:space="0" w:color="838D9B" w:themeColor="accent1"/>
+          <w:left w:val="single" w:sz="8" w:space="0" w:color="838D9B" w:themeColor="accent1"/>
+          <w:bottom w:val="single" w:sz="8" w:space="0" w:color="838D9B" w:themeColor="accent1"/>
+          <w:right w:val="single" w:sz="8" w:space="0" w:color="838D9B" w:themeColor="accent1"/>
         </w:tcBorders>
       </w:tcPr>
     </w:tblStylePr>
@@ -1366,11 +1867,11 @@
       <w:tblStyleColBandSize w:val="1"/>
       <w:tblInd w:w="0" w:type="dxa"/>
       <w:tblBorders>
-        <w:top w:val="single" w:sz="8" w:space="0" w:color="7BA0CD" w:themeColor="accent1" w:themeTint="BF"/>
-        <w:left w:val="single" w:sz="8" w:space="0" w:color="7BA0CD" w:themeColor="accent1" w:themeTint="BF"/>
-        <w:bottom w:val="single" w:sz="8" w:space="0" w:color="7BA0CD" w:themeColor="accent1" w:themeTint="BF"/>
-        <w:right w:val="single" w:sz="8" w:space="0" w:color="7BA0CD" w:themeColor="accent1" w:themeTint="BF"/>
-        <w:insideH w:val="single" w:sz="8" w:space="0" w:color="7BA0CD" w:themeColor="accent1" w:themeTint="BF"/>
+        <w:top w:val="single" w:sz="8" w:space="0" w:color="A2A9B4" w:themeColor="accent1" w:themeTint="BF"/>
+        <w:left w:val="single" w:sz="8" w:space="0" w:color="A2A9B4" w:themeColor="accent1" w:themeTint="BF"/>
+        <w:bottom w:val="single" w:sz="8" w:space="0" w:color="A2A9B4" w:themeColor="accent1" w:themeTint="BF"/>
+        <w:right w:val="single" w:sz="8" w:space="0" w:color="A2A9B4" w:themeColor="accent1" w:themeTint="BF"/>
+        <w:insideH w:val="single" w:sz="8" w:space="0" w:color="A2A9B4" w:themeColor="accent1" w:themeTint="BF"/>
       </w:tblBorders>
       <w:tblCellMar>
         <w:top w:w="0" w:type="dxa"/>
@@ -1391,14 +1892,14 @@
       <w:tblPr/>
       <w:tcPr>
         <w:tcBorders>
-          <w:top w:val="single" w:sz="8" w:space="0" w:color="7BA0CD" w:themeColor="accent1" w:themeTint="BF"/>
-          <w:left w:val="single" w:sz="8" w:space="0" w:color="7BA0CD" w:themeColor="accent1" w:themeTint="BF"/>
-          <w:bottom w:val="single" w:sz="8" w:space="0" w:color="7BA0CD" w:themeColor="accent1" w:themeTint="BF"/>
-          <w:right w:val="single" w:sz="8" w:space="0" w:color="7BA0CD" w:themeColor="accent1" w:themeTint="BF"/>
+          <w:top w:val="single" w:sz="8" w:space="0" w:color="A2A9B4" w:themeColor="accent1" w:themeTint="BF"/>
+          <w:left w:val="single" w:sz="8" w:space="0" w:color="A2A9B4" w:themeColor="accent1" w:themeTint="BF"/>
+          <w:bottom w:val="single" w:sz="8" w:space="0" w:color="A2A9B4" w:themeColor="accent1" w:themeTint="BF"/>
+          <w:right w:val="single" w:sz="8" w:space="0" w:color="A2A9B4" w:themeColor="accent1" w:themeTint="BF"/>
           <w:insideH w:val="nil"/>
           <w:insideV w:val="nil"/>
         </w:tcBorders>
-        <w:shd w:val="clear" w:color="auto" w:fill="4F81BD" w:themeFill="accent1"/>
+        <w:shd w:val="clear" w:color="auto" w:fill="838D9B" w:themeFill="accent1"/>
       </w:tcPr>
     </w:tblStylePr>
     <w:tblStylePr w:type="lastRow">
@@ -1412,10 +1913,10 @@
       <w:tblPr/>
       <w:tcPr>
         <w:tcBorders>
-          <w:top w:val="double" w:sz="6" w:space="0" w:color="7BA0CD" w:themeColor="accent1" w:themeTint="BF"/>
-          <w:left w:val="single" w:sz="8" w:space="0" w:color="7BA0CD" w:themeColor="accent1" w:themeTint="BF"/>
-          <w:bottom w:val="single" w:sz="8" w:space="0" w:color="7BA0CD" w:themeColor="accent1" w:themeTint="BF"/>
-          <w:right w:val="single" w:sz="8" w:space="0" w:color="7BA0CD" w:themeColor="accent1" w:themeTint="BF"/>
+          <w:top w:val="double" w:sz="6" w:space="0" w:color="A2A9B4" w:themeColor="accent1" w:themeTint="BF"/>
+          <w:left w:val="single" w:sz="8" w:space="0" w:color="A2A9B4" w:themeColor="accent1" w:themeTint="BF"/>
+          <w:bottom w:val="single" w:sz="8" w:space="0" w:color="A2A9B4" w:themeColor="accent1" w:themeTint="BF"/>
+          <w:right w:val="single" w:sz="8" w:space="0" w:color="A2A9B4" w:themeColor="accent1" w:themeTint="BF"/>
           <w:insideH w:val="nil"/>
           <w:insideV w:val="nil"/>
         </w:tcBorders>
@@ -1436,7 +1937,7 @@
     <w:tblStylePr w:type="band1Vert">
       <w:tblPr/>
       <w:tcPr>
-        <w:shd w:val="clear" w:color="auto" w:fill="D3DFEE" w:themeFill="accent1" w:themeFillTint="3F"/>
+        <w:shd w:val="clear" w:color="auto" w:fill="E0E2E6" w:themeFill="accent1" w:themeFillTint="3F"/>
       </w:tcPr>
     </w:tblStylePr>
     <w:tblStylePr w:type="band1Horz">
@@ -1446,7 +1947,7 @@
           <w:insideH w:val="nil"/>
           <w:insideV w:val="nil"/>
         </w:tcBorders>
-        <w:shd w:val="clear" w:color="auto" w:fill="D3DFEE" w:themeFill="accent1" w:themeFillTint="3F"/>
+        <w:shd w:val="clear" w:color="auto" w:fill="E0E2E6" w:themeFill="accent1" w:themeFillTint="3F"/>
       </w:tcPr>
     </w:tblStylePr>
     <w:tblStylePr w:type="band2Horz">
@@ -1459,13 +1960,96 @@
       </w:tcPr>
     </w:tblStylePr>
   </w:style>
+  <w:style w:type="character" w:customStyle="1" w:styleId="Heading2Char">
+    <w:name w:val="Heading 2 Char"/>
+    <w:basedOn w:val="DefaultParagraphFont"/>
+    <w:link w:val="Heading2"/>
+    <w:uiPriority w:val="9"/>
+    <w:rsid w:val="009A2943"/>
+    <w:rPr>
+      <w:rFonts w:asciiTheme="majorHAnsi" w:eastAsiaTheme="majorEastAsia" w:hAnsiTheme="majorHAnsi" w:cstheme="majorBidi"/>
+      <w:b/>
+      <w:bCs/>
+      <w:color w:val="838D9B" w:themeColor="accent1"/>
+      <w:sz w:val="26"/>
+      <w:szCs w:val="26"/>
+    </w:rPr>
+  </w:style>
+  <w:style w:type="character" w:customStyle="1" w:styleId="Heading1Char">
+    <w:name w:val="Heading 1 Char"/>
+    <w:basedOn w:val="DefaultParagraphFont"/>
+    <w:link w:val="Heading1"/>
+    <w:uiPriority w:val="9"/>
+    <w:rsid w:val="00C56353"/>
+    <w:rPr>
+      <w:rFonts w:asciiTheme="majorHAnsi" w:eastAsiaTheme="majorEastAsia" w:hAnsiTheme="majorHAnsi" w:cstheme="majorBidi"/>
+      <w:b/>
+      <w:bCs/>
+      <w:color w:val="5A6370" w:themeColor="accent1" w:themeShade="B5"/>
+      <w:sz w:val="32"/>
+      <w:szCs w:val="32"/>
+    </w:rPr>
+  </w:style>
+  <w:style w:type="paragraph" w:styleId="ListParagraph">
+    <w:name w:val="List Paragraph"/>
+    <w:basedOn w:val="Normal"/>
+    <w:uiPriority w:val="34"/>
+    <w:qFormat/>
+    <w:rsid w:val="00A03E81"/>
+    <w:pPr>
+      <w:ind w:left="720"/>
+      <w:contextualSpacing/>
+    </w:pPr>
+  </w:style>
+  <w:style w:type="paragraph" w:styleId="Header">
+    <w:name w:val="header"/>
+    <w:basedOn w:val="Normal"/>
+    <w:link w:val="HeaderChar"/>
+    <w:uiPriority w:val="99"/>
+    <w:unhideWhenUsed/>
+    <w:rsid w:val="00A03E81"/>
+    <w:pPr>
+      <w:tabs>
+        <w:tab w:val="center" w:pos="4320"/>
+        <w:tab w:val="right" w:pos="8640"/>
+      </w:tabs>
+    </w:pPr>
+  </w:style>
+  <w:style w:type="character" w:customStyle="1" w:styleId="HeaderChar">
+    <w:name w:val="Header Char"/>
+    <w:basedOn w:val="DefaultParagraphFont"/>
+    <w:link w:val="Header"/>
+    <w:uiPriority w:val="99"/>
+    <w:rsid w:val="00A03E81"/>
+  </w:style>
+  <w:style w:type="paragraph" w:styleId="Footer">
+    <w:name w:val="footer"/>
+    <w:basedOn w:val="Normal"/>
+    <w:link w:val="FooterChar"/>
+    <w:uiPriority w:val="99"/>
+    <w:unhideWhenUsed/>
+    <w:rsid w:val="00A03E81"/>
+    <w:pPr>
+      <w:tabs>
+        <w:tab w:val="center" w:pos="4320"/>
+        <w:tab w:val="right" w:pos="8640"/>
+      </w:tabs>
+    </w:pPr>
+  </w:style>
+  <w:style w:type="character" w:customStyle="1" w:styleId="FooterChar">
+    <w:name w:val="Footer Char"/>
+    <w:basedOn w:val="DefaultParagraphFont"/>
+    <w:link w:val="Footer"/>
+    <w:uiPriority w:val="99"/>
+    <w:rsid w:val="00A03E81"/>
+  </w:style>
 </w:styles>
 </file>
 
 <file path=word/theme/theme1.xml><?xml version="1.0" encoding="utf-8"?>
-<a:theme xmlns:a="http://schemas.openxmlformats.org/drawingml/2006/main" name="Office Theme">
+<a:theme xmlns:a="http://schemas.openxmlformats.org/drawingml/2006/main" name="Perspective">
   <a:themeElements>
-    <a:clrScheme name="Office">
+    <a:clrScheme name="Perspective">
       <a:dk1>
         <a:sysClr val="windowText" lastClr="000000"/>
       </a:dk1>
@@ -1473,52 +2057,52 @@
         <a:sysClr val="window" lastClr="FFFFFF"/>
       </a:lt1>
       <a:dk2>
-        <a:srgbClr val="1F497D"/>
+        <a:srgbClr val="283138"/>
       </a:dk2>
       <a:lt2>
-        <a:srgbClr val="EEECE1"/>
+        <a:srgbClr val="FF8600"/>
       </a:lt2>
       <a:accent1>
-        <a:srgbClr val="4F81BD"/>
+        <a:srgbClr val="838D9B"/>
       </a:accent1>
       <a:accent2>
-        <a:srgbClr val="C0504D"/>
+        <a:srgbClr val="D2610C"/>
       </a:accent2>
       <a:accent3>
-        <a:srgbClr val="9BBB59"/>
+        <a:srgbClr val="80716A"/>
       </a:accent3>
       <a:accent4>
-        <a:srgbClr val="8064A2"/>
+        <a:srgbClr val="94147C"/>
       </a:accent4>
       <a:accent5>
-        <a:srgbClr val="4BACC6"/>
+        <a:srgbClr val="5D5AD2"/>
       </a:accent5>
       <a:accent6>
-        <a:srgbClr val="F79646"/>
+        <a:srgbClr val="6F6C7D"/>
       </a:accent6>
       <a:hlink>
-        <a:srgbClr val="0000FF"/>
+        <a:srgbClr val="6187E3"/>
       </a:hlink>
       <a:folHlink>
-        <a:srgbClr val="800080"/>
+        <a:srgbClr val="7B8EB8"/>
       </a:folHlink>
     </a:clrScheme>
-    <a:fontScheme name="Office">
+    <a:fontScheme name="Office Classic 2">
       <a:majorFont>
-        <a:latin typeface="Calibri"/>
+        <a:latin typeface="Arial"/>
         <a:ea typeface=""/>
         <a:cs typeface=""/>
-        <a:font script="Jpan" typeface="ＭＳ ゴシック"/>
-        <a:font script="Hang" typeface="맑은 고딕"/>
-        <a:font script="Hans" typeface="宋体"/>
-        <a:font script="Hant" typeface="新細明體"/>
-        <a:font script="Arab" typeface="Times New Roman"/>
-        <a:font script="Hebr" typeface="Times New Roman"/>
-        <a:font script="Thai" typeface="Angsana New"/>
+        <a:font script="Jpan" typeface="ＭＳ Ｐゴシック"/>
+        <a:font script="Hang" typeface="돋움"/>
+        <a:font script="Hans" typeface="华文新魏"/>
+        <a:font script="Hant" typeface="微軟正黑體"/>
+        <a:font script="Arab" typeface="Arial"/>
+        <a:font script="Hebr" typeface="Arial"/>
+        <a:font script="Thai" typeface="Cordia New"/>
         <a:font script="Ethi" typeface="Nyala"/>
         <a:font script="Beng" typeface="Vrinda"/>
         <a:font script="Gujr" typeface="Shruti"/>
-        <a:font script="Khmr" typeface="MoolBoran"/>
+        <a:font script="Khmr" typeface="DaunPenh"/>
         <a:font script="Knda" typeface="Tunga"/>
         <a:font script="Guru" typeface="Raavi"/>
         <a:font script="Cans" typeface="Euphemia"/>
@@ -1535,18 +2119,18 @@
         <a:font script="Laoo" typeface="DokChampa"/>
         <a:font script="Sinh" typeface="Iskoola Pota"/>
         <a:font script="Mong" typeface="Mongolian Baiti"/>
-        <a:font script="Viet" typeface="Times New Roman"/>
+        <a:font script="Viet" typeface="Arial"/>
         <a:font script="Uigh" typeface="Microsoft Uighur"/>
         <a:font script="Geor" typeface="Sylfaen"/>
       </a:majorFont>
       <a:minorFont>
-        <a:latin typeface="Cambria"/>
+        <a:latin typeface="Arial"/>
         <a:ea typeface=""/>
         <a:cs typeface=""/>
-        <a:font script="Jpan" typeface="ＭＳ 明朝"/>
-        <a:font script="Hang" typeface="맑은 고딕"/>
-        <a:font script="Hans" typeface="宋体"/>
-        <a:font script="Hant" typeface="新細明體"/>
+        <a:font script="Jpan" typeface="ＭＳ Ｐゴシック"/>
+        <a:font script="Hang" typeface="돋움"/>
+        <a:font script="Hans" typeface="华文新魏"/>
+        <a:font script="Hant" typeface="微軟正黑體"/>
         <a:font script="Arab" typeface="Arial"/>
         <a:font script="Hebr" typeface="Arial"/>
         <a:font script="Thai" typeface="Cordia New"/>
@@ -1575,7 +2159,7 @@
         <a:font script="Geor" typeface="Sylfaen"/>
       </a:minorFont>
     </a:fontScheme>
-    <a:fmtScheme name="Office">
+    <a:fmtScheme name="Perspective">
       <a:fillStyleLst>
         <a:solidFill>
           <a:schemeClr val="phClr"/>
@@ -1585,61 +2169,65 @@
             <a:gs pos="0">
               <a:schemeClr val="phClr">
                 <a:tint val="50000"/>
-                <a:satMod val="300000"/>
+                <a:alpha val="100000"/>
+                <a:satMod val="160000"/>
+                <a:lumMod val="105000"/>
               </a:schemeClr>
             </a:gs>
-            <a:gs pos="35000">
+            <a:gs pos="41000">
               <a:schemeClr val="phClr">
-                <a:tint val="37000"/>
-                <a:satMod val="300000"/>
+                <a:tint val="57000"/>
+                <a:satMod val="180000"/>
+                <a:lumMod val="99000"/>
               </a:schemeClr>
             </a:gs>
             <a:gs pos="100000">
               <a:schemeClr val="phClr">
-                <a:tint val="15000"/>
-                <a:satMod val="350000"/>
+                <a:tint val="80000"/>
+                <a:satMod val="200000"/>
+                <a:lumMod val="104000"/>
               </a:schemeClr>
             </a:gs>
           </a:gsLst>
-          <a:lin ang="16200000" scaled="1"/>
+          <a:lin ang="5400000" scaled="1"/>
         </a:gradFill>
         <a:gradFill rotWithShape="1">
           <a:gsLst>
             <a:gs pos="0">
               <a:schemeClr val="phClr">
+                <a:tint val="96000"/>
+                <a:satMod val="130000"/>
+                <a:lumMod val="114000"/>
+              </a:schemeClr>
+            </a:gs>
+            <a:gs pos="60000">
+              <a:schemeClr val="phClr">
                 <a:tint val="100000"/>
-                <a:shade val="100000"/>
-                <a:satMod val="130000"/>
+                <a:satMod val="106000"/>
+                <a:lumMod val="110000"/>
               </a:schemeClr>
             </a:gs>
             <a:gs pos="100000">
-              <a:schemeClr val="phClr">
-                <a:tint val="50000"/>
-                <a:shade val="100000"/>
-                <a:satMod val="350000"/>
-              </a:schemeClr>
+              <a:schemeClr val="phClr"/>
             </a:gs>
           </a:gsLst>
-          <a:lin ang="16200000" scaled="0"/>
+          <a:lin ang="5400000" scaled="0"/>
         </a:gradFill>
       </a:fillStyleLst>
       <a:lnStyleLst>
-        <a:ln w="9525" cap="flat" cmpd="sng" algn="ctr">
-          <a:solidFill>
-            <a:schemeClr val="phClr">
-              <a:shade val="95000"/>
-              <a:satMod val="105000"/>
-            </a:schemeClr>
-          </a:solidFill>
-          <a:prstDash val="solid"/>
-        </a:ln>
-        <a:ln w="25400" cap="flat" cmpd="sng" algn="ctr">
+        <a:ln w="12700" cap="flat" cmpd="sng" algn="ctr">
           <a:solidFill>
             <a:schemeClr val="phClr"/>
           </a:solidFill>
           <a:prstDash val="solid"/>
         </a:ln>
-        <a:ln w="38100" cap="flat" cmpd="sng" algn="ctr">
+        <a:ln w="19050" cap="flat" cmpd="sng" algn="ctr">
+          <a:solidFill>
+            <a:schemeClr val="phClr"/>
+          </a:solidFill>
+          <a:prstDash val="solid"/>
+        </a:ln>
+        <a:ln w="28575" cap="flat" cmpd="sng" algn="ctr">
           <a:solidFill>
             <a:schemeClr val="phClr"/>
           </a:solidFill>
@@ -1649,27 +2237,18 @@
       <a:effectStyleLst>
         <a:effectStyle>
           <a:effectLst>
-            <a:outerShdw blurRad="40000" dist="20000" dir="5400000" rotWithShape="0">
+            <a:outerShdw blurRad="50800" dist="38100" dir="5400000" rotWithShape="0">
               <a:srgbClr val="000000">
-                <a:alpha val="38000"/>
+                <a:alpha val="28000"/>
               </a:srgbClr>
             </a:outerShdw>
           </a:effectLst>
         </a:effectStyle>
         <a:effectStyle>
           <a:effectLst>
-            <a:outerShdw blurRad="40000" dist="23000" dir="5400000" rotWithShape="0">
+            <a:outerShdw blurRad="47625" dist="38100" dir="5400000" sy="98000" rotWithShape="0">
               <a:srgbClr val="000000">
-                <a:alpha val="35000"/>
-              </a:srgbClr>
-            </a:outerShdw>
-          </a:effectLst>
-        </a:effectStyle>
-        <a:effectStyle>
-          <a:effectLst>
-            <a:outerShdw blurRad="40000" dist="23000" dir="5400000" rotWithShape="0">
-              <a:srgbClr val="000000">
-                <a:alpha val="35000"/>
+                <a:alpha val="48000"/>
               </a:srgbClr>
             </a:outerShdw>
           </a:effectLst>
@@ -1677,12 +2256,28 @@
             <a:camera prst="orthographicFront">
               <a:rot lat="0" lon="0" rev="0"/>
             </a:camera>
+            <a:lightRig rig="twoPt" dir="br">
+              <a:rot lat="0" lon="0" rev="8700000"/>
+            </a:lightRig>
+          </a:scene3d>
+          <a:sp3d prstMaterial="matte">
+            <a:bevelT w="25400" h="53975"/>
+          </a:sp3d>
+        </a:effectStyle>
+        <a:effectStyle>
+          <a:effectLst>
+            <a:reflection blurRad="12700" stA="24000" endPos="28000" dist="50800" dir="5400000" sy="-100000" rotWithShape="0"/>
+          </a:effectLst>
+          <a:scene3d>
+            <a:camera prst="orthographicFront">
+              <a:rot lat="0" lon="0" rev="0"/>
+            </a:camera>
             <a:lightRig rig="threePt" dir="t">
-              <a:rot lat="0" lon="0" rev="1200000"/>
+              <a:rot lat="0" lon="0" rev="4800000"/>
             </a:lightRig>
           </a:scene3d>
           <a:sp3d>
-            <a:bevelT w="63500" h="25400"/>
+            <a:bevelT w="69850" h="31750"/>
           </a:sp3d>
         </a:effectStyle>
       </a:effectStyleLst>
@@ -1694,90 +2289,61 @@
           <a:gsLst>
             <a:gs pos="0">
               <a:schemeClr val="phClr">
-                <a:tint val="40000"/>
-                <a:satMod val="350000"/>
+                <a:tint val="100000"/>
+                <a:shade val="80000"/>
+                <a:satMod val="100000"/>
+                <a:lumMod val="100000"/>
               </a:schemeClr>
             </a:gs>
-            <a:gs pos="40000">
+            <a:gs pos="65000">
               <a:schemeClr val="phClr">
-                <a:tint val="45000"/>
-                <a:shade val="99000"/>
-                <a:satMod val="350000"/>
+                <a:tint val="100000"/>
+                <a:shade val="95000"/>
+                <a:satMod val="100000"/>
+                <a:lumMod val="100000"/>
               </a:schemeClr>
             </a:gs>
             <a:gs pos="100000">
               <a:schemeClr val="phClr">
-                <a:shade val="20000"/>
-                <a:satMod val="255000"/>
+                <a:tint val="88000"/>
+                <a:shade val="100000"/>
+                <a:satMod val="400000"/>
+                <a:lumMod val="100000"/>
               </a:schemeClr>
             </a:gs>
           </a:gsLst>
-          <a:path path="circle">
-            <a:fillToRect l="50000" t="-80000" r="50000" b="180000"/>
-          </a:path>
+          <a:lin ang="5400000" scaled="0"/>
         </a:gradFill>
-        <a:gradFill rotWithShape="1">
-          <a:gsLst>
-            <a:gs pos="0">
+        <a:blipFill rotWithShape="1">
+          <a:blip xmlns:r="http://schemas.openxmlformats.org/officeDocument/2006/relationships" r:embed="rId1">
+            <a:duotone>
               <a:schemeClr val="phClr">
-                <a:tint val="80000"/>
-                <a:satMod val="300000"/>
+                <a:tint val="95000"/>
+                <a:satMod val="90000"/>
               </a:schemeClr>
-            </a:gs>
-            <a:gs pos="100000">
               <a:schemeClr val="phClr">
-                <a:shade val="30000"/>
-                <a:satMod val="200000"/>
+                <a:shade val="92000"/>
               </a:schemeClr>
-            </a:gs>
-          </a:gsLst>
-          <a:path path="circle">
-            <a:fillToRect l="50000" t="50000" r="50000" b="50000"/>
-          </a:path>
-        </a:gradFill>
+            </a:duotone>
+          </a:blip>
+          <a:tile tx="0" ty="0" sx="100000" sy="100000" flip="none" algn="tl"/>
+        </a:blipFill>
       </a:bgFillStyleLst>
     </a:fmtScheme>
   </a:themeElements>
-  <a:objectDefaults>
-    <a:spDef>
-      <a:spPr/>
-      <a:bodyPr/>
-      <a:lstStyle/>
-      <a:style>
-        <a:lnRef idx="1">
-          <a:schemeClr val="accent1"/>
-        </a:lnRef>
-        <a:fillRef idx="3">
-          <a:schemeClr val="accent1"/>
-        </a:fillRef>
-        <a:effectRef idx="2">
-          <a:schemeClr val="accent1"/>
-        </a:effectRef>
-        <a:fontRef idx="minor">
-          <a:schemeClr val="lt1"/>
-        </a:fontRef>
-      </a:style>
-    </a:spDef>
-    <a:lnDef>
-      <a:spPr/>
-      <a:bodyPr/>
-      <a:lstStyle/>
-      <a:style>
-        <a:lnRef idx="2">
-          <a:schemeClr val="accent1"/>
-        </a:lnRef>
-        <a:fillRef idx="0">
-          <a:schemeClr val="accent1"/>
-        </a:fillRef>
-        <a:effectRef idx="1">
-          <a:schemeClr val="accent1"/>
-        </a:effectRef>
-        <a:fontRef idx="minor">
-          <a:schemeClr val="tx1"/>
-        </a:fontRef>
-      </a:style>
-    </a:lnDef>
-  </a:objectDefaults>
+  <a:objectDefaults/>
   <a:extraClrSchemeLst/>
 </a:theme>
+</file>
+
+<file path=customXml/item1.xml><?xml version="1.0" encoding="utf-8"?>
+<b:Sources xmlns:b="http://schemas.openxmlformats.org/officeDocument/2006/bibliography" xmlns="http://schemas.openxmlformats.org/officeDocument/2006/bibliography" SelectedStyle="/APA.XSL" StyleName="APA"/>
+</file>
+
+<file path=customXml/itemProps1.xml><?xml version="1.0" encoding="utf-8"?>
+<ds:datastoreItem xmlns:ds="http://schemas.openxmlformats.org/officeDocument/2006/customXml" ds:itemID="{8AE9ECD3-122A-214A-8039-4A2C9A6C596F}">
+  <ds:schemaRefs>
+    <ds:schemaRef ds:uri="http://schemas.openxmlformats.org/officeDocument/2006/bibliography"/>
+  </ds:schemaRefs>
+</ds:datastoreItem>
 </file>
</xml_diff>

<commit_message>
added udp client and server
</commit_message>
<xml_diff>
--- a/Python Server/lab3-byaz-report.docx
+++ b/Python Server/lab3-byaz-report.docx
@@ -7,46 +7,78 @@
         <w:pStyle w:val="Heading1"/>
       </w:pPr>
       <w:r>
-        <w:t>Lab 3 – TCP/UDP File Transfer utility</w:t>
+        <w:t>Some notes:</w:t>
       </w:r>
     </w:p>
     <w:p>
-      <w:pPr>
-        <w:pStyle w:val="Heading2"/>
-      </w:pPr>
-      <w:r>
-        <w:t>Overview</w:t>
+      <w:r>
+        <w:t xml:space="preserve">May not need to check checksum of every chunk because per UDP, </w:t>
+      </w:r>
+      <w:hyperlink r:id="rId9" w:history="1">
+        <w:r>
+          <w:rPr>
+            <w:rStyle w:val="Hyperlink"/>
+          </w:rPr>
+          <w:t>http://gafferongames.com/networking-for-game-programmers/udp-vs-tcp/</w:t>
+        </w:r>
+      </w:hyperlink>
+      <w:r>
+        <w:t>, either it gets to the destination wholly or not at all.  It will never be a partial send.  The thing that messes UDP up is that it will scramble the order you send the chunks in, so the key is to remember that the order that th</w:t>
+      </w:r>
+      <w:r>
+        <w:t>e chunks are sent are important, we need a way to keep track of that.</w:t>
       </w:r>
     </w:p>
     <w:p>
-      <w:r>
-        <w:t xml:space="preserve">We have decided to use Python for the implementation of socket transfer.  Our </w:t>
-      </w:r>
-      <w:proofErr w:type="gramStart"/>
-      <w:r>
-        <w:t>server sends and receive</w:t>
-      </w:r>
-      <w:proofErr w:type="gramEnd"/>
-      <w:r>
-        <w:t xml:space="preserve"> data using both TCP and UDP protocols.  TCP is primarily used for transferring of metadata and UDP is primarily used for transferring of data chunks (pieces of files). </w:t>
-      </w:r>
+      <w:pPr>
+        <w:pStyle w:val="Heading1"/>
+      </w:pPr>
+      <w:r>
+        <w:t>http://stackoverflow.com/questions/13993514/sending-receiving-file-udp-in-python</w:t>
+      </w:r>
+      <w:bookmarkStart w:id="0" w:name="_GoBack"/>
+      <w:bookmarkEnd w:id="0"/>
     </w:p>
     <w:p>
       <w:pPr>
-        <w:pStyle w:val="Heading2"/>
-      </w:pPr>
-      <w:r>
-        <w:t>Approach</w:t>
+        <w:pStyle w:val="Heading1"/>
+      </w:pPr>
+      <w:r>
+        <w:t>Lab 3 – TCP/UDP File Transfer utility</w:t>
       </w:r>
     </w:p>
     <w:p>
-      <w:r>
-        <w:t>We have decided to transfer the files using two separate streams, transferring the metadata using TCP and transferring the actual file pieces using UDP.  Since metadata about the file, such as file size and checksum, need to b</w:t>
-      </w:r>
-      <w:bookmarkStart w:id="0" w:name="_GoBack"/>
-      <w:bookmarkEnd w:id="0"/>
-      <w:r>
-        <w:t xml:space="preserve">e </w:t>
+      <w:pPr>
+        <w:pStyle w:val="Heading2"/>
+      </w:pPr>
+      <w:r>
+        <w:t>Overview</w:t>
+      </w:r>
+    </w:p>
+    <w:p>
+      <w:r>
+        <w:t xml:space="preserve">We have decided to use Python for the implementation of socket transfer.  Our </w:t>
+      </w:r>
+      <w:proofErr w:type="gramStart"/>
+      <w:r>
+        <w:t>server sends and receive</w:t>
+      </w:r>
+      <w:proofErr w:type="gramEnd"/>
+      <w:r>
+        <w:t xml:space="preserve"> data using both TCP and UDP protocols.  TCP is primarily used for transferring of metadata and UDP is primarily used for transferring of data chunks (pieces of files). </w:t>
+      </w:r>
+    </w:p>
+    <w:p>
+      <w:pPr>
+        <w:pStyle w:val="Heading2"/>
+      </w:pPr>
+      <w:r>
+        <w:t>Approach</w:t>
+      </w:r>
+    </w:p>
+    <w:p>
+      <w:r>
+        <w:t xml:space="preserve">We have decided to transfer the files using two separate streams, transferring the metadata using TCP and transferring the actual file pieces using UDP.  Since metadata about the file, such as file size and checksum, need to be </w:t>
       </w:r>
       <w:proofErr w:type="gramStart"/>
       <w:r>
@@ -707,6 +739,7 @@
         <w:pStyle w:val="Heading2"/>
       </w:pPr>
       <w:r>
+        <w:lastRenderedPageBreak/>
         <w:t>Functions</w:t>
       </w:r>
     </w:p>
@@ -796,7 +829,6 @@
       <w:proofErr w:type="spellStart"/>
       <w:proofErr w:type="gramStart"/>
       <w:r>
-        <w:lastRenderedPageBreak/>
         <w:t>hashlib</w:t>
       </w:r>
       <w:proofErr w:type="spellEnd"/>
@@ -1513,6 +1545,17 @@
     <w:uiPriority w:val="99"/>
     <w:rsid w:val="00A03E81"/>
   </w:style>
+  <w:style w:type="character" w:styleId="Hyperlink">
+    <w:name w:val="Hyperlink"/>
+    <w:basedOn w:val="DefaultParagraphFont"/>
+    <w:uiPriority w:val="99"/>
+    <w:unhideWhenUsed/>
+    <w:rsid w:val="00E52386"/>
+    <w:rPr>
+      <w:color w:val="6187E3" w:themeColor="hyperlink"/>
+      <w:u w:val="single"/>
+    </w:rPr>
+  </w:style>
 </w:styles>
 </file>
 
@@ -2042,6 +2085,17 @@
     <w:link w:val="Footer"/>
     <w:uiPriority w:val="99"/>
     <w:rsid w:val="00A03E81"/>
+  </w:style>
+  <w:style w:type="character" w:styleId="Hyperlink">
+    <w:name w:val="Hyperlink"/>
+    <w:basedOn w:val="DefaultParagraphFont"/>
+    <w:uiPriority w:val="99"/>
+    <w:unhideWhenUsed/>
+    <w:rsid w:val="00E52386"/>
+    <w:rPr>
+      <w:color w:val="6187E3" w:themeColor="hyperlink"/>
+      <w:u w:val="single"/>
+    </w:rPr>
   </w:style>
 </w:styles>
 </file>
@@ -2341,7 +2395,7 @@
 </file>
 
 <file path=customXml/itemProps1.xml><?xml version="1.0" encoding="utf-8"?>
-<ds:datastoreItem xmlns:ds="http://schemas.openxmlformats.org/officeDocument/2006/customXml" ds:itemID="{8AE9ECD3-122A-214A-8039-4A2C9A6C596F}">
+<ds:datastoreItem xmlns:ds="http://schemas.openxmlformats.org/officeDocument/2006/customXml" ds:itemID="{4316D8DE-005B-4247-B17E-842DB488D6E4}">
   <ds:schemaRefs>
     <ds:schemaRef ds:uri="http://schemas.openxmlformats.org/officeDocument/2006/bibliography"/>
   </ds:schemaRefs>

</xml_diff>